<commit_message>
Add Else block in addQuotation.js for upload files
</commit_message>
<xml_diff>
--- a/AssetManagement_URS_Ver0.0Draft1 1.docx
+++ b/AssetManagement_URS_Ver0.0Draft1 1.docx
@@ -6558,7 +6558,7 @@
           <w:szCs w:val="20"/>
           <w:lang w:eastAsia="en-IN"/>
         </w:rPr>
-        <w:t>Admin</w:t>
+        <w:t>User</w:t>
       </w:r>
       <w:proofErr w:type="gramEnd"/>
     </w:p>
@@ -6693,7 +6693,16 @@
         <w:t xml:space="preserve"> be </w:t>
       </w:r>
       <w:r>
-        <w:t>redirected to the Admin Portal screen</w:t>
+        <w:t>redirected to the Admin Portal</w:t>
+      </w:r>
+      <w:r>
+        <w:t>/Employee Portal</w:t>
+      </w:r>
+      <w:r>
+        <w:t xml:space="preserve"> screen</w:t>
+      </w:r>
+      <w:r>
+        <w:t xml:space="preserve"> depending upon user role</w:t>
       </w:r>
       <w:r>
         <w:t xml:space="preserve"> in the application.</w:t>
@@ -6762,7 +6771,14 @@
           <w:noProof/>
           <w:lang w:val="en-US" w:eastAsia="en-US"/>
         </w:rPr>
-        <w:t xml:space="preserve">Admin </w:t>
+        <w:t>User</w:t>
+      </w:r>
+      <w:r>
+        <w:rPr>
+          <w:noProof/>
+          <w:lang w:val="en-US" w:eastAsia="en-US"/>
+        </w:rPr>
+        <w:t xml:space="preserve"> </w:t>
       </w:r>
       <w:r>
         <w:rPr>
@@ -7058,7 +7074,6 @@
           <w:b/>
           <w:bCs/>
         </w:rPr>
-        <w:lastRenderedPageBreak/>
         <w:t>Validation</w:t>
       </w:r>
     </w:p>
@@ -7773,7 +7788,6 @@
         <w:rPr>
           <w:b/>
         </w:rPr>
-        <w:lastRenderedPageBreak/>
         <w:t>Screen Design</w:t>
       </w:r>
     </w:p>
@@ -8006,7 +8020,6 @@
           <w:b w:val="0"/>
           <w:lang w:val="en-US" w:eastAsia="ja-JP"/>
         </w:rPr>
-        <w:lastRenderedPageBreak/>
         <w:t>4.1.3</w:t>
       </w:r>
       <w:r>
@@ -8476,7 +8489,6 @@
         <w:rPr>
           <w:b/>
         </w:rPr>
-        <w:lastRenderedPageBreak/>
         <w:t>Screen Design</w:t>
       </w:r>
     </w:p>
@@ -8688,7 +8700,6 @@
           <w:b w:val="0"/>
           <w:lang w:val="en-US" w:eastAsia="ja-JP"/>
         </w:rPr>
-        <w:lastRenderedPageBreak/>
         <w:t>4.1.</w:t>
       </w:r>
       <w:r>
@@ -9367,7 +9378,6 @@
         <w:rPr>
           <w:b/>
         </w:rPr>
-        <w:lastRenderedPageBreak/>
         <w:t xml:space="preserve">Alternate </w:t>
       </w:r>
       <w:proofErr w:type="gramStart"/>
@@ -9623,6 +9633,7 @@
         <w:jc w:val="both"/>
       </w:pPr>
       <w:r>
+        <w:lastRenderedPageBreak/>
         <w:drawing>
           <wp:inline distT="0" distB="0" distL="0" distR="0" wp14:anchorId="4E631556" wp14:editId="17C85666">
             <wp:extent cx="6132830" cy="2914015"/>
@@ -9984,6 +9995,7 @@
         <w:jc w:val="both"/>
       </w:pPr>
       <w:r>
+        <w:lastRenderedPageBreak/>
         <w:t xml:space="preserve"> </w:t>
       </w:r>
       <w:r>
@@ -10171,7 +10183,6 @@
         <w:rPr>
           <w:b/>
         </w:rPr>
-        <w:lastRenderedPageBreak/>
         <w:t>Screen Design</w:t>
       </w:r>
     </w:p>
@@ -10434,6 +10445,7 @@
         <w:rPr>
           <w:noProof/>
         </w:rPr>
+        <w:lastRenderedPageBreak/>
         <w:drawing>
           <wp:inline distT="0" distB="0" distL="0" distR="0" wp14:anchorId="7E78266E" wp14:editId="782B2CA1">
             <wp:extent cx="4295775" cy="1438275"/>
@@ -10568,7 +10580,6 @@
         <w:rPr>
           <w:b/>
         </w:rPr>
-        <w:lastRenderedPageBreak/>
         <w:t>Basic Flow</w:t>
       </w:r>
     </w:p>
@@ -10911,6 +10922,7 @@
         <w:rPr>
           <w:noProof/>
         </w:rPr>
+        <w:lastRenderedPageBreak/>
         <w:drawing>
           <wp:inline distT="0" distB="0" distL="0" distR="0" wp14:anchorId="15A55C92" wp14:editId="01C56B29">
             <wp:extent cx="6132830" cy="3508375"/>
@@ -11010,7 +11022,6 @@
           <w:b w:val="0"/>
           <w:lang w:val="en-US" w:eastAsia="ja-JP"/>
         </w:rPr>
-        <w:lastRenderedPageBreak/>
         <w:t>4.1.7</w:t>
       </w:r>
       <w:r>
@@ -11257,6 +11268,7 @@
         <w:jc w:val="both"/>
       </w:pPr>
       <w:r>
+        <w:lastRenderedPageBreak/>
         <w:t xml:space="preserve">Budget will be </w:t>
       </w:r>
       <w:proofErr w:type="gramStart"/>
@@ -11540,7 +11552,6 @@
           <w:b/>
           <w:bCs/>
         </w:rPr>
-        <w:lastRenderedPageBreak/>
         <w:t>Failure Case</w:t>
       </w:r>
     </w:p>
@@ -11641,6 +11652,7 @@
         <w:rPr>
           <w:b/>
         </w:rPr>
+        <w:lastRenderedPageBreak/>
         <w:t>Database Tables Involved</w:t>
       </w:r>
     </w:p>
@@ -11864,7 +11876,6 @@
           <w:b/>
           <w:bCs/>
         </w:rPr>
-        <w:lastRenderedPageBreak/>
         <w:t>Pre-conditions</w:t>
       </w:r>
     </w:p>
@@ -12119,6 +12130,7 @@
         <w:jc w:val="both"/>
       </w:pPr>
       <w:r>
+        <w:lastRenderedPageBreak/>
         <w:t>Team and Allocated To dropdown field</w:t>
       </w:r>
       <w:r>
@@ -12474,7 +12486,6 @@
           <w:bCs/>
           <w:lang w:val="en-US" w:eastAsia="ja-JP"/>
         </w:rPr>
-        <w:lastRenderedPageBreak/>
         <w:t>Screen Design</w:t>
       </w:r>
     </w:p>
@@ -12552,6 +12563,7 @@
           <w:bCs/>
           <w:lang w:val="en-US" w:eastAsia="ja-JP"/>
         </w:rPr>
+        <w:lastRenderedPageBreak/>
         <w:drawing>
           <wp:inline distT="0" distB="0" distL="0" distR="0" wp14:anchorId="6ADF43C3" wp14:editId="07742DF6">
             <wp:extent cx="6132830" cy="2900045"/>
@@ -12716,7 +12728,6 @@
           <w:b w:val="0"/>
           <w:lang w:val="en-US" w:eastAsia="ja-JP"/>
         </w:rPr>
-        <w:lastRenderedPageBreak/>
         <w:t xml:space="preserve">4.1.9 </w:t>
       </w:r>
       <w:r>
@@ -12898,6 +12909,7 @@
         <w:jc w:val="both"/>
       </w:pPr>
       <w:r>
+        <w:lastRenderedPageBreak/>
         <w:t>Admin Portal screen should be displayed.</w:t>
       </w:r>
     </w:p>
@@ -13426,7 +13438,6 @@
           <w:bCs/>
           <w:lang w:val="en-US" w:eastAsia="ja-JP"/>
         </w:rPr>
-        <w:lastRenderedPageBreak/>
         <w:t>Screen Design</w:t>
       </w:r>
     </w:p>
@@ -13524,6 +13535,7 @@
         <w:rPr>
           <w:lang w:val="en-US" w:eastAsia="ja-JP"/>
         </w:rPr>
+        <w:lastRenderedPageBreak/>
         <w:t>user_master</w:t>
       </w:r>
       <w:proofErr w:type="spellEnd"/>
@@ -13820,7 +13832,6 @@
           <w:bCs/>
           <w:lang w:val="en-US" w:eastAsia="ja-JP"/>
         </w:rPr>
-        <w:lastRenderedPageBreak/>
         <w:t>Post-conditions</w:t>
       </w:r>
     </w:p>
@@ -14192,6 +14203,7 @@
         <w:rPr>
           <w:lang w:val="en-US" w:eastAsia="ja-JP"/>
         </w:rPr>
+        <w:lastRenderedPageBreak/>
         <w:t>Vendor Name</w:t>
       </w:r>
       <w:r>
@@ -14516,7 +14528,6 @@
           <w:b w:val="0"/>
           <w:lang w:val="en-US" w:eastAsia="ja-JP"/>
         </w:rPr>
-        <w:lastRenderedPageBreak/>
         <w:t>4.1.11 UC-011</w:t>
       </w:r>
       <w:r>
@@ -14697,6 +14708,7 @@
         <w:jc w:val="both"/>
       </w:pPr>
       <w:r>
+        <w:lastRenderedPageBreak/>
         <w:t>User must be logged in inside the application.</w:t>
       </w:r>
     </w:p>
@@ -15023,7 +15035,6 @@
           <w:b/>
           <w:bCs/>
         </w:rPr>
-        <w:lastRenderedPageBreak/>
         <w:t>Screen Design</w:t>
       </w:r>
     </w:p>
@@ -15092,6 +15103,7 @@
           <w:b/>
           <w:bCs/>
         </w:rPr>
+        <w:lastRenderedPageBreak/>
         <w:t>Database Table Involved</w:t>
       </w:r>
     </w:p>
@@ -15385,7 +15397,6 @@
           <w:b/>
           <w:bCs/>
         </w:rPr>
-        <w:lastRenderedPageBreak/>
         <w:t>Post-condition</w:t>
       </w:r>
       <w:r>
@@ -15581,6 +15592,7 @@
           <w:b/>
           <w:bCs/>
         </w:rPr>
+        <w:lastRenderedPageBreak/>
         <w:t>Alternate Flow</w:t>
       </w:r>
     </w:p>
@@ -15737,7 +15749,6 @@
           <w:b/>
           <w:bCs/>
         </w:rPr>
-        <w:lastRenderedPageBreak/>
         <w:t>Database Table Involved</w:t>
       </w:r>
     </w:p>
@@ -15798,7 +15809,1900 @@
           <w:b w:val="0"/>
           <w:lang w:val="en-US" w:eastAsia="ja-JP"/>
         </w:rPr>
-        <w:t>4.1.13 UC-013</w:t>
+        <w:t>4.1.1</w:t>
+      </w:r>
+      <w:r>
+        <w:rPr>
+          <w:b w:val="0"/>
+          <w:lang w:val="en-US" w:eastAsia="ja-JP"/>
+        </w:rPr>
+        <w:t>3</w:t>
+      </w:r>
+      <w:r>
+        <w:rPr>
+          <w:b w:val="0"/>
+          <w:lang w:val="en-US" w:eastAsia="ja-JP"/>
+        </w:rPr>
+        <w:t xml:space="preserve"> UC-01</w:t>
+      </w:r>
+      <w:r>
+        <w:rPr>
+          <w:b w:val="0"/>
+          <w:lang w:val="en-US" w:eastAsia="ja-JP"/>
+        </w:rPr>
+        <w:t>3</w:t>
+      </w:r>
+      <w:r>
+        <w:rPr>
+          <w:b w:val="0"/>
+          <w:lang w:val="en-US" w:eastAsia="ja-JP"/>
+        </w:rPr>
+        <w:t>: Employee Portal</w:t>
+      </w:r>
+    </w:p>
+    <w:p>
+      <w:pPr>
+        <w:rPr>
+          <w:b/>
+          <w:bCs/>
+          <w:lang w:val="en-US" w:eastAsia="ja-JP"/>
+        </w:rPr>
+      </w:pPr>
+      <w:r>
+        <w:rPr>
+          <w:b/>
+          <w:bCs/>
+          <w:lang w:val="en-US" w:eastAsia="ja-JP"/>
+        </w:rPr>
+        <w:t>Purpose</w:t>
+      </w:r>
+    </w:p>
+    <w:p>
+      <w:pPr>
+        <w:pStyle w:val="ListParagraph"/>
+        <w:numPr>
+          <w:ilvl w:val="0"/>
+          <w:numId w:val="43"/>
+        </w:numPr>
+        <w:rPr>
+          <w:lang w:val="en-US" w:eastAsia="ja-JP"/>
+        </w:rPr>
+      </w:pPr>
+      <w:r>
+        <w:rPr>
+          <w:lang w:val="en-US" w:eastAsia="ja-JP"/>
+        </w:rPr>
+        <w:t xml:space="preserve">The use case describes how the employee will see assets </w:t>
+      </w:r>
+      <w:proofErr w:type="gramStart"/>
+      <w:r>
+        <w:rPr>
+          <w:lang w:val="en-US" w:eastAsia="ja-JP"/>
+        </w:rPr>
+        <w:t>allocated</w:t>
+      </w:r>
+      <w:proofErr w:type="gramEnd"/>
+      <w:r>
+        <w:rPr>
+          <w:lang w:val="en-US" w:eastAsia="ja-JP"/>
+        </w:rPr>
+        <w:t xml:space="preserve"> him and issues he raised.</w:t>
+      </w:r>
+    </w:p>
+    <w:p>
+      <w:pPr>
+        <w:rPr>
+          <w:b/>
+          <w:bCs/>
+          <w:lang w:val="en-US" w:eastAsia="ja-JP"/>
+        </w:rPr>
+      </w:pPr>
+      <w:r>
+        <w:rPr>
+          <w:b/>
+          <w:bCs/>
+          <w:lang w:val="en-US" w:eastAsia="ja-JP"/>
+        </w:rPr>
+        <w:t>Actors</w:t>
+      </w:r>
+    </w:p>
+    <w:p>
+      <w:pPr>
+        <w:pStyle w:val="ListParagraph"/>
+        <w:numPr>
+          <w:ilvl w:val="0"/>
+          <w:numId w:val="43"/>
+        </w:numPr>
+        <w:spacing w:line="360" w:lineRule="auto"/>
+        <w:jc w:val="both"/>
+      </w:pPr>
+      <w:r>
+        <w:t>T</w:t>
+      </w:r>
+      <w:r>
+        <w:t>he actor(s) that interact and participate in this use case is:</w:t>
+      </w:r>
+      <w:r>
+        <w:t xml:space="preserve"> </w:t>
+      </w:r>
+      <w:proofErr w:type="gramStart"/>
+      <w:r>
+        <w:t>Employee</w:t>
+      </w:r>
+      <w:proofErr w:type="gramEnd"/>
+    </w:p>
+    <w:p>
+      <w:pPr>
+        <w:spacing w:line="360" w:lineRule="auto"/>
+        <w:ind w:left="720"/>
+        <w:jc w:val="both"/>
+      </w:pPr>
+      <w:r>
+        <w:rPr>
+          <w:noProof/>
+        </w:rPr>
+        <w:lastRenderedPageBreak/>
+        <w:drawing>
+          <wp:inline distT="0" distB="0" distL="0" distR="0" wp14:anchorId="01BB5097" wp14:editId="0A0F574C">
+            <wp:extent cx="5188527" cy="1438275"/>
+            <wp:effectExtent l="0" t="0" r="0" b="0"/>
+            <wp:docPr id="260301878" name="Picture 32" descr="A diagram of a person's work flow&#10;&#10;Description automatically generated"/>
+            <wp:cNvGraphicFramePr>
+              <a:graphicFrameLocks xmlns:a="http://schemas.openxmlformats.org/drawingml/2006/main" noChangeAspect="1"/>
+            </wp:cNvGraphicFramePr>
+            <a:graphic xmlns:a="http://schemas.openxmlformats.org/drawingml/2006/main">
+              <a:graphicData uri="http://schemas.openxmlformats.org/drawingml/2006/picture">
+                <pic:pic xmlns:pic="http://schemas.openxmlformats.org/drawingml/2006/picture">
+                  <pic:nvPicPr>
+                    <pic:cNvPr id="260301878" name="Picture 32" descr="A diagram of a person's work flow&#10;&#10;Description automatically generated"/>
+                    <pic:cNvPicPr/>
+                  </pic:nvPicPr>
+                  <pic:blipFill>
+                    <a:blip r:embed="rId41">
+                      <a:extLst>
+                        <a:ext uri="{28A0092B-C50C-407E-A947-70E740481C1C}">
+                          <a14:useLocalDpi xmlns:a14="http://schemas.microsoft.com/office/drawing/2010/main" val="0"/>
+                        </a:ext>
+                      </a:extLst>
+                    </a:blip>
+                    <a:stretch>
+                      <a:fillRect/>
+                    </a:stretch>
+                  </pic:blipFill>
+                  <pic:spPr>
+                    <a:xfrm>
+                      <a:off x="0" y="0"/>
+                      <a:ext cx="5193713" cy="1439712"/>
+                    </a:xfrm>
+                    <a:prstGeom prst="rect">
+                      <a:avLst/>
+                    </a:prstGeom>
+                  </pic:spPr>
+                </pic:pic>
+              </a:graphicData>
+            </a:graphic>
+          </wp:inline>
+        </w:drawing>
+      </w:r>
+    </w:p>
+    <w:p>
+      <w:pPr>
+        <w:rPr>
+          <w:b/>
+          <w:bCs/>
+          <w:lang w:val="en-US" w:eastAsia="ja-JP"/>
+        </w:rPr>
+      </w:pPr>
+      <w:r>
+        <w:rPr>
+          <w:b/>
+          <w:bCs/>
+          <w:lang w:val="en-US" w:eastAsia="ja-JP"/>
+        </w:rPr>
+        <w:t>Pre-conditions</w:t>
+      </w:r>
+    </w:p>
+    <w:p>
+      <w:pPr>
+        <w:pStyle w:val="ListParagraph"/>
+        <w:numPr>
+          <w:ilvl w:val="0"/>
+          <w:numId w:val="43"/>
+        </w:numPr>
+        <w:rPr>
+          <w:lang w:val="en-US" w:eastAsia="ja-JP"/>
+        </w:rPr>
+      </w:pPr>
+      <w:r>
+        <w:rPr>
+          <w:lang w:val="en-US" w:eastAsia="ja-JP"/>
+        </w:rPr>
+        <w:t xml:space="preserve">Employee </w:t>
+      </w:r>
+      <w:proofErr w:type="gramStart"/>
+      <w:r>
+        <w:rPr>
+          <w:lang w:val="en-US" w:eastAsia="ja-JP"/>
+        </w:rPr>
+        <w:t>user</w:t>
+      </w:r>
+      <w:proofErr w:type="gramEnd"/>
+      <w:r>
+        <w:rPr>
+          <w:lang w:val="en-US" w:eastAsia="ja-JP"/>
+        </w:rPr>
+        <w:t xml:space="preserve"> should be logged in the application</w:t>
+      </w:r>
+      <w:r>
+        <w:rPr>
+          <w:lang w:val="en-US" w:eastAsia="ja-JP"/>
+        </w:rPr>
+        <w:t>.</w:t>
+      </w:r>
+    </w:p>
+    <w:p>
+      <w:pPr>
+        <w:rPr>
+          <w:b/>
+          <w:bCs/>
+          <w:lang w:val="en-US" w:eastAsia="ja-JP"/>
+        </w:rPr>
+      </w:pPr>
+      <w:r>
+        <w:rPr>
+          <w:b/>
+          <w:bCs/>
+          <w:lang w:val="en-US" w:eastAsia="ja-JP"/>
+        </w:rPr>
+        <w:t>Post-conditions</w:t>
+      </w:r>
+    </w:p>
+    <w:p>
+      <w:pPr>
+        <w:pStyle w:val="ListParagraph"/>
+        <w:numPr>
+          <w:ilvl w:val="0"/>
+          <w:numId w:val="43"/>
+        </w:numPr>
+        <w:rPr>
+          <w:lang w:val="en-US" w:eastAsia="ja-JP"/>
+        </w:rPr>
+      </w:pPr>
+      <w:r>
+        <w:rPr>
+          <w:lang w:val="en-US" w:eastAsia="ja-JP"/>
+        </w:rPr>
+        <w:t>Employee Portal screen should be displayed.</w:t>
+      </w:r>
+    </w:p>
+    <w:p>
+      <w:pPr>
+        <w:rPr>
+          <w:b/>
+          <w:bCs/>
+          <w:lang w:val="en-US" w:eastAsia="ja-JP"/>
+        </w:rPr>
+      </w:pPr>
+      <w:r>
+        <w:rPr>
+          <w:b/>
+          <w:bCs/>
+          <w:lang w:val="en-US" w:eastAsia="ja-JP"/>
+        </w:rPr>
+        <w:t>Basic Flow</w:t>
+      </w:r>
+    </w:p>
+    <w:p>
+      <w:pPr>
+        <w:pStyle w:val="ListParagraph"/>
+        <w:numPr>
+          <w:ilvl w:val="0"/>
+          <w:numId w:val="43"/>
+        </w:numPr>
+        <w:rPr>
+          <w:lang w:val="en-US" w:eastAsia="ja-JP"/>
+        </w:rPr>
+      </w:pPr>
+      <w:r>
+        <w:rPr>
+          <w:lang w:val="en-US" w:eastAsia="ja-JP"/>
+        </w:rPr>
+        <w:t xml:space="preserve">Employee user should login with correct </w:t>
+      </w:r>
+      <w:proofErr w:type="spellStart"/>
+      <w:r>
+        <w:rPr>
+          <w:lang w:val="en-US" w:eastAsia="ja-JP"/>
+        </w:rPr>
+        <w:t>credentianls</w:t>
+      </w:r>
+      <w:proofErr w:type="spellEnd"/>
+    </w:p>
+    <w:p>
+      <w:pPr>
+        <w:pStyle w:val="ListParagraph"/>
+        <w:numPr>
+          <w:ilvl w:val="0"/>
+          <w:numId w:val="43"/>
+        </w:numPr>
+        <w:rPr>
+          <w:lang w:val="en-US" w:eastAsia="ja-JP"/>
+        </w:rPr>
+      </w:pPr>
+      <w:r>
+        <w:rPr>
+          <w:lang w:val="en-US" w:eastAsia="ja-JP"/>
+        </w:rPr>
+        <w:t xml:space="preserve">Employee portal screen should be </w:t>
+      </w:r>
+      <w:proofErr w:type="gramStart"/>
+      <w:r>
+        <w:rPr>
+          <w:lang w:val="en-US" w:eastAsia="ja-JP"/>
+        </w:rPr>
+        <w:t>displayed</w:t>
+      </w:r>
+      <w:proofErr w:type="gramEnd"/>
+    </w:p>
+    <w:p>
+      <w:pPr>
+        <w:pStyle w:val="ListParagraph"/>
+        <w:numPr>
+          <w:ilvl w:val="0"/>
+          <w:numId w:val="43"/>
+        </w:numPr>
+        <w:rPr>
+          <w:lang w:val="en-US" w:eastAsia="ja-JP"/>
+        </w:rPr>
+      </w:pPr>
+      <w:proofErr w:type="gramStart"/>
+      <w:r>
+        <w:rPr>
+          <w:lang w:val="en-US" w:eastAsia="ja-JP"/>
+        </w:rPr>
+        <w:t>Employee</w:t>
+      </w:r>
+      <w:proofErr w:type="gramEnd"/>
+      <w:r>
+        <w:rPr>
+          <w:lang w:val="en-US" w:eastAsia="ja-JP"/>
+        </w:rPr>
+        <w:t xml:space="preserve"> Portal should properly show allocated assets to the employee and assets raised by the employees.</w:t>
+      </w:r>
+    </w:p>
+    <w:p>
+      <w:pPr>
+        <w:rPr>
+          <w:b/>
+          <w:bCs/>
+          <w:lang w:val="en-US" w:eastAsia="ja-JP"/>
+        </w:rPr>
+      </w:pPr>
+      <w:r>
+        <w:rPr>
+          <w:b/>
+          <w:bCs/>
+          <w:lang w:val="en-US" w:eastAsia="ja-JP"/>
+        </w:rPr>
+        <w:t>Alternate Flow</w:t>
+      </w:r>
+    </w:p>
+    <w:p>
+      <w:pPr>
+        <w:pStyle w:val="ListParagraph"/>
+        <w:numPr>
+          <w:ilvl w:val="0"/>
+          <w:numId w:val="44"/>
+        </w:numPr>
+        <w:rPr>
+          <w:lang w:val="en-US" w:eastAsia="ja-JP"/>
+        </w:rPr>
+      </w:pPr>
+      <w:r>
+        <w:rPr>
+          <w:lang w:val="en-US" w:eastAsia="ja-JP"/>
+        </w:rPr>
+        <w:t>NA</w:t>
+      </w:r>
+    </w:p>
+    <w:p>
+      <w:pPr>
+        <w:rPr>
+          <w:lang w:val="en-US" w:eastAsia="ja-JP"/>
+        </w:rPr>
+      </w:pPr>
+      <w:r>
+        <w:rPr>
+          <w:b/>
+          <w:bCs/>
+          <w:lang w:val="en-US" w:eastAsia="ja-JP"/>
+        </w:rPr>
+        <w:t>Failure Case</w:t>
+      </w:r>
+    </w:p>
+    <w:p>
+      <w:pPr>
+        <w:pStyle w:val="ListParagraph"/>
+        <w:numPr>
+          <w:ilvl w:val="0"/>
+          <w:numId w:val="44"/>
+        </w:numPr>
+        <w:rPr>
+          <w:lang w:val="en-US" w:eastAsia="ja-JP"/>
+        </w:rPr>
+      </w:pPr>
+      <w:r>
+        <w:rPr>
+          <w:lang w:val="en-US" w:eastAsia="ja-JP"/>
+        </w:rPr>
+        <w:t>NA</w:t>
+      </w:r>
+    </w:p>
+    <w:p>
+      <w:pPr>
+        <w:rPr>
+          <w:b/>
+          <w:bCs/>
+          <w:lang w:val="en-US" w:eastAsia="ja-JP"/>
+        </w:rPr>
+      </w:pPr>
+      <w:r>
+        <w:rPr>
+          <w:b/>
+          <w:bCs/>
+          <w:lang w:val="en-US" w:eastAsia="ja-JP"/>
+        </w:rPr>
+        <w:t>Screen Design</w:t>
+      </w:r>
+    </w:p>
+    <w:p>
+      <w:pPr>
+        <w:rPr>
+          <w:b/>
+          <w:bCs/>
+          <w:lang w:val="en-US" w:eastAsia="ja-JP"/>
+        </w:rPr>
+      </w:pPr>
+      <w:r>
+        <w:rPr>
+          <w:b/>
+          <w:bCs/>
+          <w:lang w:val="en-US" w:eastAsia="ja-JP"/>
+        </w:rPr>
+        <w:drawing>
+          <wp:inline distT="0" distB="0" distL="0" distR="0" wp14:anchorId="0994B90F" wp14:editId="298C32A2">
+            <wp:extent cx="6132830" cy="2900045"/>
+            <wp:effectExtent l="0" t="0" r="1270" b="0"/>
+            <wp:docPr id="1540742634" name="Picture 1" descr="A screenshot of a computer&#10;&#10;Description automatically generated"/>
+            <wp:cNvGraphicFramePr>
+              <a:graphicFrameLocks xmlns:a="http://schemas.openxmlformats.org/drawingml/2006/main" noChangeAspect="1"/>
+            </wp:cNvGraphicFramePr>
+            <a:graphic xmlns:a="http://schemas.openxmlformats.org/drawingml/2006/main">
+              <a:graphicData uri="http://schemas.openxmlformats.org/drawingml/2006/picture">
+                <pic:pic xmlns:pic="http://schemas.openxmlformats.org/drawingml/2006/picture">
+                  <pic:nvPicPr>
+                    <pic:cNvPr id="1540742634" name="Picture 1" descr="A screenshot of a computer&#10;&#10;Description automatically generated"/>
+                    <pic:cNvPicPr/>
+                  </pic:nvPicPr>
+                  <pic:blipFill>
+                    <a:blip r:embed="rId42"/>
+                    <a:stretch>
+                      <a:fillRect/>
+                    </a:stretch>
+                  </pic:blipFill>
+                  <pic:spPr>
+                    <a:xfrm>
+                      <a:off x="0" y="0"/>
+                      <a:ext cx="6132830" cy="2900045"/>
+                    </a:xfrm>
+                    <a:prstGeom prst="rect">
+                      <a:avLst/>
+                    </a:prstGeom>
+                  </pic:spPr>
+                </pic:pic>
+              </a:graphicData>
+            </a:graphic>
+          </wp:inline>
+        </w:drawing>
+      </w:r>
+    </w:p>
+    <w:p>
+      <w:pPr>
+        <w:rPr>
+          <w:b/>
+          <w:bCs/>
+          <w:lang w:val="en-US" w:eastAsia="ja-JP"/>
+        </w:rPr>
+      </w:pPr>
+    </w:p>
+    <w:p>
+      <w:pPr>
+        <w:rPr>
+          <w:b/>
+          <w:bCs/>
+          <w:lang w:val="en-US" w:eastAsia="ja-JP"/>
+        </w:rPr>
+      </w:pPr>
+      <w:r>
+        <w:rPr>
+          <w:b/>
+          <w:bCs/>
+          <w:lang w:val="en-US" w:eastAsia="ja-JP"/>
+        </w:rPr>
+        <w:t>Database Table Involved</w:t>
+      </w:r>
+    </w:p>
+    <w:p>
+      <w:pPr>
+        <w:pStyle w:val="ListParagraph"/>
+        <w:numPr>
+          <w:ilvl w:val="0"/>
+          <w:numId w:val="44"/>
+        </w:numPr>
+        <w:rPr>
+          <w:lang w:val="en-US" w:eastAsia="ja-JP"/>
+        </w:rPr>
+      </w:pPr>
+      <w:proofErr w:type="spellStart"/>
+      <w:r>
+        <w:rPr>
+          <w:lang w:val="en-US" w:eastAsia="ja-JP"/>
+        </w:rPr>
+        <w:t>asset_issue_master</w:t>
+      </w:r>
+      <w:proofErr w:type="spellEnd"/>
+    </w:p>
+    <w:p>
+      <w:pPr>
+        <w:pStyle w:val="ListParagraph"/>
+        <w:numPr>
+          <w:ilvl w:val="0"/>
+          <w:numId w:val="44"/>
+        </w:numPr>
+        <w:rPr>
+          <w:lang w:val="en-US" w:eastAsia="ja-JP"/>
+        </w:rPr>
+      </w:pPr>
+      <w:proofErr w:type="spellStart"/>
+      <w:r>
+        <w:rPr>
+          <w:lang w:val="en-US" w:eastAsia="ja-JP"/>
+        </w:rPr>
+        <w:t>asset_request_master</w:t>
+      </w:r>
+      <w:proofErr w:type="spellEnd"/>
+    </w:p>
+    <w:p>
+      <w:pPr>
+        <w:rPr>
+          <w:lang w:val="en-US" w:eastAsia="ja-JP"/>
+        </w:rPr>
+      </w:pPr>
+    </w:p>
+    <w:p>
+      <w:pPr>
+        <w:rPr>
+          <w:lang w:val="en-US" w:eastAsia="ja-JP"/>
+        </w:rPr>
+      </w:pPr>
+    </w:p>
+    <w:p>
+      <w:pPr>
+        <w:tabs>
+          <w:tab w:val="left" w:pos="1527"/>
+        </w:tabs>
+        <w:rPr>
+          <w:lang w:val="en-US" w:eastAsia="ja-JP"/>
+        </w:rPr>
+      </w:pPr>
+      <w:r>
+        <w:rPr>
+          <w:lang w:val="en-US" w:eastAsia="ja-JP"/>
+        </w:rPr>
+        <w:tab/>
+      </w:r>
+    </w:p>
+    <w:p>
+      <w:pPr>
+        <w:pStyle w:val="Heading3"/>
+        <w:numPr>
+          <w:ilvl w:val="0"/>
+          <w:numId w:val="0"/>
+        </w:numPr>
+        <w:rPr>
+          <w:b w:val="0"/>
+          <w:bCs w:val="0"/>
+        </w:rPr>
+      </w:pPr>
+      <w:r>
+        <w:rPr>
+          <w:b w:val="0"/>
+          <w:bCs w:val="0"/>
+        </w:rPr>
+        <w:t>4.1.1</w:t>
+      </w:r>
+      <w:r>
+        <w:rPr>
+          <w:b w:val="0"/>
+          <w:bCs w:val="0"/>
+        </w:rPr>
+        <w:t>4</w:t>
+      </w:r>
+      <w:r>
+        <w:rPr>
+          <w:b w:val="0"/>
+          <w:bCs w:val="0"/>
+        </w:rPr>
+        <w:t xml:space="preserve"> UC-01</w:t>
+      </w:r>
+      <w:r>
+        <w:rPr>
+          <w:b w:val="0"/>
+          <w:bCs w:val="0"/>
+        </w:rPr>
+        <w:t>4</w:t>
+      </w:r>
+      <w:r>
+        <w:rPr>
+          <w:b w:val="0"/>
+          <w:bCs w:val="0"/>
+        </w:rPr>
+        <w:t xml:space="preserve"> Request New Asset</w:t>
+      </w:r>
+    </w:p>
+    <w:p>
+      <w:pPr>
+        <w:rPr>
+          <w:b/>
+          <w:bCs/>
+          <w:lang w:val="en-US" w:eastAsia="ja-JP"/>
+        </w:rPr>
+      </w:pPr>
+      <w:r>
+        <w:rPr>
+          <w:b/>
+          <w:bCs/>
+          <w:lang w:val="en-US" w:eastAsia="ja-JP"/>
+        </w:rPr>
+        <w:t>Purpose</w:t>
+      </w:r>
+    </w:p>
+    <w:p>
+      <w:pPr>
+        <w:pStyle w:val="ListParagraph"/>
+        <w:numPr>
+          <w:ilvl w:val="0"/>
+          <w:numId w:val="43"/>
+        </w:numPr>
+        <w:rPr>
+          <w:lang w:val="en-US" w:eastAsia="ja-JP"/>
+        </w:rPr>
+      </w:pPr>
+      <w:r>
+        <w:rPr>
+          <w:lang w:val="en-US" w:eastAsia="ja-JP"/>
+        </w:rPr>
+        <w:t xml:space="preserve">The use case describes how the employee </w:t>
+      </w:r>
+      <w:r>
+        <w:rPr>
+          <w:lang w:val="en-US" w:eastAsia="ja-JP"/>
+        </w:rPr>
+        <w:t xml:space="preserve">should request new </w:t>
+      </w:r>
+      <w:r>
+        <w:rPr>
+          <w:lang w:val="en-US" w:eastAsia="ja-JP"/>
+        </w:rPr>
+        <w:t xml:space="preserve">assets </w:t>
+      </w:r>
+      <w:proofErr w:type="gramStart"/>
+      <w:r>
+        <w:rPr>
+          <w:lang w:val="en-US" w:eastAsia="ja-JP"/>
+        </w:rPr>
+        <w:t>allocated</w:t>
+      </w:r>
+      <w:proofErr w:type="gramEnd"/>
+      <w:r>
+        <w:rPr>
+          <w:lang w:val="en-US" w:eastAsia="ja-JP"/>
+        </w:rPr>
+        <w:t xml:space="preserve"> him</w:t>
+      </w:r>
+      <w:r>
+        <w:rPr>
+          <w:lang w:val="en-US" w:eastAsia="ja-JP"/>
+        </w:rPr>
+        <w:t>.</w:t>
+      </w:r>
+    </w:p>
+    <w:p>
+      <w:pPr>
+        <w:rPr>
+          <w:b/>
+          <w:bCs/>
+          <w:lang w:val="en-US" w:eastAsia="ja-JP"/>
+        </w:rPr>
+      </w:pPr>
+      <w:r>
+        <w:rPr>
+          <w:b/>
+          <w:bCs/>
+          <w:lang w:val="en-US" w:eastAsia="ja-JP"/>
+        </w:rPr>
+        <w:t>Actors</w:t>
+      </w:r>
+    </w:p>
+    <w:p>
+      <w:pPr>
+        <w:pStyle w:val="ListParagraph"/>
+        <w:numPr>
+          <w:ilvl w:val="0"/>
+          <w:numId w:val="43"/>
+        </w:numPr>
+        <w:spacing w:line="360" w:lineRule="auto"/>
+        <w:jc w:val="both"/>
+      </w:pPr>
+      <w:r>
+        <w:t>T</w:t>
+      </w:r>
+      <w:r>
+        <w:t>he actor(s) that interact and participate in this use case is:</w:t>
+      </w:r>
+      <w:r>
+        <w:t xml:space="preserve"> </w:t>
+      </w:r>
+      <w:proofErr w:type="gramStart"/>
+      <w:r>
+        <w:t>Employee</w:t>
+      </w:r>
+      <w:proofErr w:type="gramEnd"/>
+    </w:p>
+    <w:p>
+      <w:pPr>
+        <w:pStyle w:val="ListParagraph"/>
+        <w:spacing w:line="360" w:lineRule="auto"/>
+        <w:ind w:left="1080"/>
+        <w:jc w:val="both"/>
+      </w:pPr>
+      <w:r>
+        <w:rPr>
+          <w:noProof/>
+        </w:rPr>
+        <w:drawing>
+          <wp:inline distT="0" distB="0" distL="0" distR="0" wp14:anchorId="10D05151" wp14:editId="4D5A9D07">
+            <wp:extent cx="4911436" cy="1438275"/>
+            <wp:effectExtent l="0" t="0" r="3810" b="0"/>
+            <wp:docPr id="810920097" name="Picture 34" descr="A diagram of a person's request&#10;&#10;Description automatically generated"/>
+            <wp:cNvGraphicFramePr>
+              <a:graphicFrameLocks xmlns:a="http://schemas.openxmlformats.org/drawingml/2006/main" noChangeAspect="1"/>
+            </wp:cNvGraphicFramePr>
+            <a:graphic xmlns:a="http://schemas.openxmlformats.org/drawingml/2006/main">
+              <a:graphicData uri="http://schemas.openxmlformats.org/drawingml/2006/picture">
+                <pic:pic xmlns:pic="http://schemas.openxmlformats.org/drawingml/2006/picture">
+                  <pic:nvPicPr>
+                    <pic:cNvPr id="810920097" name="Picture 34" descr="A diagram of a person's request&#10;&#10;Description automatically generated"/>
+                    <pic:cNvPicPr/>
+                  </pic:nvPicPr>
+                  <pic:blipFill>
+                    <a:blip r:embed="rId43">
+                      <a:extLst>
+                        <a:ext uri="{28A0092B-C50C-407E-A947-70E740481C1C}">
+                          <a14:useLocalDpi xmlns:a14="http://schemas.microsoft.com/office/drawing/2010/main" val="0"/>
+                        </a:ext>
+                      </a:extLst>
+                    </a:blip>
+                    <a:stretch>
+                      <a:fillRect/>
+                    </a:stretch>
+                  </pic:blipFill>
+                  <pic:spPr>
+                    <a:xfrm>
+                      <a:off x="0" y="0"/>
+                      <a:ext cx="4912470" cy="1438578"/>
+                    </a:xfrm>
+                    <a:prstGeom prst="rect">
+                      <a:avLst/>
+                    </a:prstGeom>
+                  </pic:spPr>
+                </pic:pic>
+              </a:graphicData>
+            </a:graphic>
+          </wp:inline>
+        </w:drawing>
+      </w:r>
+    </w:p>
+    <w:p>
+      <w:pPr>
+        <w:spacing w:line="360" w:lineRule="auto"/>
+        <w:jc w:val="both"/>
+        <w:rPr>
+          <w:b/>
+          <w:bCs/>
+        </w:rPr>
+      </w:pPr>
+      <w:r>
+        <w:rPr>
+          <w:b/>
+          <w:bCs/>
+        </w:rPr>
+        <w:t>Pre-conditions</w:t>
+      </w:r>
+    </w:p>
+    <w:p>
+      <w:pPr>
+        <w:pStyle w:val="ListParagraph"/>
+        <w:numPr>
+          <w:ilvl w:val="0"/>
+          <w:numId w:val="43"/>
+        </w:numPr>
+        <w:spacing w:line="360" w:lineRule="auto"/>
+        <w:jc w:val="both"/>
+      </w:pPr>
+      <w:r>
+        <w:t>Employee user should be logged in the application.</w:t>
+      </w:r>
+    </w:p>
+    <w:p>
+      <w:pPr>
+        <w:pStyle w:val="ListParagraph"/>
+        <w:numPr>
+          <w:ilvl w:val="0"/>
+          <w:numId w:val="43"/>
+        </w:numPr>
+        <w:spacing w:line="360" w:lineRule="auto"/>
+        <w:jc w:val="both"/>
+      </w:pPr>
+      <w:r>
+        <w:t xml:space="preserve">Employee portal screen should be </w:t>
+      </w:r>
+      <w:proofErr w:type="gramStart"/>
+      <w:r>
+        <w:t>displayed</w:t>
+      </w:r>
+      <w:proofErr w:type="gramEnd"/>
+    </w:p>
+    <w:p>
+      <w:pPr>
+        <w:spacing w:line="360" w:lineRule="auto"/>
+        <w:jc w:val="both"/>
+        <w:rPr>
+          <w:b/>
+          <w:bCs/>
+        </w:rPr>
+      </w:pPr>
+      <w:r>
+        <w:rPr>
+          <w:b/>
+          <w:bCs/>
+        </w:rPr>
+        <w:t>Post-conditions</w:t>
+      </w:r>
+    </w:p>
+    <w:p>
+      <w:pPr>
+        <w:pStyle w:val="ListParagraph"/>
+        <w:numPr>
+          <w:ilvl w:val="0"/>
+          <w:numId w:val="48"/>
+        </w:numPr>
+        <w:spacing w:line="360" w:lineRule="auto"/>
+        <w:jc w:val="both"/>
+      </w:pPr>
+      <w:r>
+        <w:t xml:space="preserve">New asset request should be </w:t>
+      </w:r>
+      <w:proofErr w:type="gramStart"/>
+      <w:r>
+        <w:t>raised</w:t>
+      </w:r>
+      <w:proofErr w:type="gramEnd"/>
+    </w:p>
+    <w:p>
+      <w:pPr>
+        <w:pStyle w:val="ListParagraph"/>
+        <w:numPr>
+          <w:ilvl w:val="0"/>
+          <w:numId w:val="48"/>
+        </w:numPr>
+        <w:spacing w:line="360" w:lineRule="auto"/>
+        <w:jc w:val="both"/>
+      </w:pPr>
+      <w:r>
+        <w:t xml:space="preserve">Issues table should be updated with new </w:t>
+      </w:r>
+      <w:proofErr w:type="gramStart"/>
+      <w:r>
+        <w:t>information</w:t>
+      </w:r>
+      <w:proofErr w:type="gramEnd"/>
+    </w:p>
+    <w:p>
+      <w:pPr>
+        <w:spacing w:line="360" w:lineRule="auto"/>
+        <w:jc w:val="both"/>
+        <w:rPr>
+          <w:b/>
+          <w:bCs/>
+        </w:rPr>
+      </w:pPr>
+      <w:r>
+        <w:rPr>
+          <w:b/>
+          <w:bCs/>
+        </w:rPr>
+        <w:t>Basic Flow</w:t>
+      </w:r>
+    </w:p>
+    <w:p>
+      <w:pPr>
+        <w:pStyle w:val="ListParagraph"/>
+        <w:numPr>
+          <w:ilvl w:val="0"/>
+          <w:numId w:val="49"/>
+        </w:numPr>
+        <w:spacing w:line="360" w:lineRule="auto"/>
+        <w:jc w:val="both"/>
+      </w:pPr>
+      <w:r>
+        <w:t xml:space="preserve">User should be on employee </w:t>
+      </w:r>
+      <w:proofErr w:type="gramStart"/>
+      <w:r>
+        <w:t>portal  screen</w:t>
+      </w:r>
+      <w:proofErr w:type="gramEnd"/>
+      <w:r>
+        <w:t>.</w:t>
+      </w:r>
+    </w:p>
+    <w:p>
+      <w:pPr>
+        <w:pStyle w:val="ListParagraph"/>
+        <w:numPr>
+          <w:ilvl w:val="0"/>
+          <w:numId w:val="49"/>
+        </w:numPr>
+        <w:spacing w:line="360" w:lineRule="auto"/>
+        <w:jc w:val="both"/>
+      </w:pPr>
+      <w:r>
+        <w:t>User clicks on the request new asset button in the navbar.</w:t>
+      </w:r>
+    </w:p>
+    <w:p>
+      <w:pPr>
+        <w:pStyle w:val="ListParagraph"/>
+        <w:numPr>
+          <w:ilvl w:val="0"/>
+          <w:numId w:val="49"/>
+        </w:numPr>
+        <w:spacing w:line="360" w:lineRule="auto"/>
+        <w:jc w:val="both"/>
+      </w:pPr>
+      <w:r>
+        <w:t>Request New Asset modal should be displayed.</w:t>
+      </w:r>
+    </w:p>
+    <w:p>
+      <w:pPr>
+        <w:pStyle w:val="ListParagraph"/>
+        <w:numPr>
+          <w:ilvl w:val="0"/>
+          <w:numId w:val="49"/>
+        </w:numPr>
+        <w:spacing w:line="360" w:lineRule="auto"/>
+        <w:jc w:val="both"/>
+      </w:pPr>
+      <w:proofErr w:type="gramStart"/>
+      <w:r>
+        <w:t>User</w:t>
+      </w:r>
+      <w:proofErr w:type="gramEnd"/>
+      <w:r>
+        <w:t xml:space="preserve"> click on Request Asset button. </w:t>
+      </w:r>
+    </w:p>
+    <w:p>
+      <w:pPr>
+        <w:pStyle w:val="ListParagraph"/>
+        <w:numPr>
+          <w:ilvl w:val="0"/>
+          <w:numId w:val="49"/>
+        </w:numPr>
+        <w:spacing w:line="360" w:lineRule="auto"/>
+        <w:jc w:val="both"/>
+      </w:pPr>
+      <w:r>
+        <w:t xml:space="preserve">Sweet success alert message should be </w:t>
+      </w:r>
+      <w:proofErr w:type="gramStart"/>
+      <w:r>
+        <w:t>displayed</w:t>
+      </w:r>
+      <w:proofErr w:type="gramEnd"/>
+      <w:r>
+        <w:t xml:space="preserve"> </w:t>
+      </w:r>
+    </w:p>
+    <w:p>
+      <w:pPr>
+        <w:pStyle w:val="ListParagraph"/>
+        <w:numPr>
+          <w:ilvl w:val="0"/>
+          <w:numId w:val="49"/>
+        </w:numPr>
+        <w:spacing w:line="360" w:lineRule="auto"/>
+        <w:jc w:val="both"/>
+      </w:pPr>
+      <w:r>
+        <w:t>Issue table should be updated with new information.</w:t>
+      </w:r>
+    </w:p>
+    <w:p>
+      <w:pPr>
+        <w:spacing w:line="360" w:lineRule="auto"/>
+        <w:jc w:val="both"/>
+        <w:rPr>
+          <w:b/>
+          <w:bCs/>
+        </w:rPr>
+      </w:pPr>
+      <w:r>
+        <w:rPr>
+          <w:b/>
+          <w:bCs/>
+        </w:rPr>
+        <w:t>Alternate Flow</w:t>
+      </w:r>
+    </w:p>
+    <w:p>
+      <w:pPr>
+        <w:pStyle w:val="ListParagraph"/>
+        <w:numPr>
+          <w:ilvl w:val="0"/>
+          <w:numId w:val="50"/>
+        </w:numPr>
+        <w:spacing w:line="360" w:lineRule="auto"/>
+        <w:jc w:val="both"/>
+      </w:pPr>
+      <w:r>
+        <w:t>NA</w:t>
+      </w:r>
+    </w:p>
+    <w:p>
+      <w:pPr>
+        <w:spacing w:line="360" w:lineRule="auto"/>
+        <w:jc w:val="both"/>
+      </w:pPr>
+    </w:p>
+    <w:p>
+      <w:pPr>
+        <w:spacing w:line="360" w:lineRule="auto"/>
+        <w:jc w:val="both"/>
+        <w:rPr>
+          <w:b/>
+          <w:bCs/>
+        </w:rPr>
+      </w:pPr>
+      <w:r>
+        <w:rPr>
+          <w:b/>
+          <w:bCs/>
+        </w:rPr>
+        <w:t>Failure Case</w:t>
+      </w:r>
+    </w:p>
+    <w:p>
+      <w:pPr>
+        <w:pStyle w:val="ListParagraph"/>
+        <w:numPr>
+          <w:ilvl w:val="0"/>
+          <w:numId w:val="50"/>
+        </w:numPr>
+        <w:spacing w:line="360" w:lineRule="auto"/>
+        <w:jc w:val="both"/>
+      </w:pPr>
+      <w:r>
+        <w:lastRenderedPageBreak/>
+        <w:t>NA</w:t>
+      </w:r>
+    </w:p>
+    <w:p>
+      <w:pPr>
+        <w:rPr>
+          <w:b/>
+          <w:bCs/>
+        </w:rPr>
+      </w:pPr>
+      <w:r>
+        <w:rPr>
+          <w:b/>
+          <w:bCs/>
+        </w:rPr>
+        <w:t>Screen Design</w:t>
+      </w:r>
+    </w:p>
+    <w:p>
+      <w:r>
+        <w:drawing>
+          <wp:inline distT="0" distB="0" distL="0" distR="0" wp14:anchorId="136F4E69" wp14:editId="2847014B">
+            <wp:extent cx="6132830" cy="2915920"/>
+            <wp:effectExtent l="0" t="0" r="1270" b="0"/>
+            <wp:docPr id="1231795930" name="Picture 1" descr="A screenshot of a computer&#10;&#10;Description automatically generated"/>
+            <wp:cNvGraphicFramePr>
+              <a:graphicFrameLocks xmlns:a="http://schemas.openxmlformats.org/drawingml/2006/main" noChangeAspect="1"/>
+            </wp:cNvGraphicFramePr>
+            <a:graphic xmlns:a="http://schemas.openxmlformats.org/drawingml/2006/main">
+              <a:graphicData uri="http://schemas.openxmlformats.org/drawingml/2006/picture">
+                <pic:pic xmlns:pic="http://schemas.openxmlformats.org/drawingml/2006/picture">
+                  <pic:nvPicPr>
+                    <pic:cNvPr id="1231795930" name="Picture 1" descr="A screenshot of a computer&#10;&#10;Description automatically generated"/>
+                    <pic:cNvPicPr/>
+                  </pic:nvPicPr>
+                  <pic:blipFill>
+                    <a:blip r:embed="rId44"/>
+                    <a:stretch>
+                      <a:fillRect/>
+                    </a:stretch>
+                  </pic:blipFill>
+                  <pic:spPr>
+                    <a:xfrm>
+                      <a:off x="0" y="0"/>
+                      <a:ext cx="6132830" cy="2915920"/>
+                    </a:xfrm>
+                    <a:prstGeom prst="rect">
+                      <a:avLst/>
+                    </a:prstGeom>
+                  </pic:spPr>
+                </pic:pic>
+              </a:graphicData>
+            </a:graphic>
+          </wp:inline>
+        </w:drawing>
+      </w:r>
+    </w:p>
+    <w:p/>
+    <w:p>
+      <w:pPr>
+        <w:rPr>
+          <w:b/>
+          <w:bCs/>
+        </w:rPr>
+      </w:pPr>
+      <w:r>
+        <w:rPr>
+          <w:b/>
+          <w:bCs/>
+        </w:rPr>
+        <w:t>Database Table Involved</w:t>
+      </w:r>
+    </w:p>
+    <w:p>
+      <w:pPr>
+        <w:pStyle w:val="ListParagraph"/>
+        <w:numPr>
+          <w:ilvl w:val="0"/>
+          <w:numId w:val="50"/>
+        </w:numPr>
+      </w:pPr>
+      <w:proofErr w:type="spellStart"/>
+      <w:r>
+        <w:t>asset_request_master</w:t>
+      </w:r>
+      <w:proofErr w:type="spellEnd"/>
+    </w:p>
+    <w:p/>
+    <w:p/>
+    <w:p/>
+    <w:p/>
+    <w:p/>
+    <w:p>
+      <w:pPr>
+        <w:pStyle w:val="Heading3"/>
+        <w:numPr>
+          <w:ilvl w:val="0"/>
+          <w:numId w:val="0"/>
+        </w:numPr>
+        <w:rPr>
+          <w:b w:val="0"/>
+          <w:bCs w:val="0"/>
+        </w:rPr>
+      </w:pPr>
+      <w:r>
+        <w:rPr>
+          <w:b w:val="0"/>
+          <w:bCs w:val="0"/>
+        </w:rPr>
+        <w:t>4.1.1</w:t>
+      </w:r>
+      <w:r>
+        <w:rPr>
+          <w:b w:val="0"/>
+          <w:bCs w:val="0"/>
+        </w:rPr>
+        <w:t>5</w:t>
+      </w:r>
+      <w:r>
+        <w:rPr>
+          <w:b w:val="0"/>
+          <w:bCs w:val="0"/>
+        </w:rPr>
+        <w:t xml:space="preserve"> UC-01</w:t>
+      </w:r>
+      <w:r>
+        <w:rPr>
+          <w:b w:val="0"/>
+          <w:bCs w:val="0"/>
+        </w:rPr>
+        <w:t>5</w:t>
+      </w:r>
+      <w:r>
+        <w:rPr>
+          <w:b w:val="0"/>
+          <w:bCs w:val="0"/>
+        </w:rPr>
+        <w:t>:</w:t>
+      </w:r>
+      <w:r>
+        <w:rPr>
+          <w:b w:val="0"/>
+          <w:bCs w:val="0"/>
+        </w:rPr>
+        <w:t xml:space="preserve"> Report Issue</w:t>
+      </w:r>
+    </w:p>
+    <w:p>
+      <w:r>
+        <w:t>Purpose</w:t>
+      </w:r>
+    </w:p>
+    <w:p>
+      <w:pPr>
+        <w:pStyle w:val="ListParagraph"/>
+        <w:numPr>
+          <w:ilvl w:val="0"/>
+          <w:numId w:val="43"/>
+        </w:numPr>
+        <w:rPr>
+          <w:lang w:val="en-US" w:eastAsia="ja-JP"/>
+        </w:rPr>
+      </w:pPr>
+      <w:r>
+        <w:rPr>
+          <w:lang w:val="en-US" w:eastAsia="ja-JP"/>
+        </w:rPr>
+        <w:t xml:space="preserve">The use case describes how the employee </w:t>
+      </w:r>
+      <w:r>
+        <w:rPr>
+          <w:lang w:val="en-US" w:eastAsia="ja-JP"/>
+        </w:rPr>
+        <w:t>should report issues</w:t>
+      </w:r>
+      <w:r>
+        <w:rPr>
+          <w:lang w:val="en-US" w:eastAsia="ja-JP"/>
+        </w:rPr>
+        <w:t xml:space="preserve"> </w:t>
+      </w:r>
+      <w:proofErr w:type="gramStart"/>
+      <w:r>
+        <w:rPr>
+          <w:lang w:val="en-US" w:eastAsia="ja-JP"/>
+        </w:rPr>
+        <w:t>see</w:t>
+      </w:r>
+      <w:proofErr w:type="gramEnd"/>
+      <w:r>
+        <w:rPr>
+          <w:lang w:val="en-US" w:eastAsia="ja-JP"/>
+        </w:rPr>
+        <w:t xml:space="preserve"> </w:t>
+      </w:r>
+      <w:r>
+        <w:rPr>
+          <w:lang w:val="en-US" w:eastAsia="ja-JP"/>
+        </w:rPr>
+        <w:t>in the application.</w:t>
+      </w:r>
+    </w:p>
+    <w:p>
+      <w:pPr>
+        <w:rPr>
+          <w:lang w:val="en-US" w:eastAsia="ja-JP"/>
+        </w:rPr>
+      </w:pPr>
+      <w:r>
+        <w:rPr>
+          <w:lang w:val="en-US" w:eastAsia="ja-JP"/>
+        </w:rPr>
+        <w:t>Actors</w:t>
+      </w:r>
+    </w:p>
+    <w:p>
+      <w:pPr>
+        <w:pStyle w:val="ListParagraph"/>
+        <w:numPr>
+          <w:ilvl w:val="0"/>
+          <w:numId w:val="43"/>
+        </w:numPr>
+        <w:spacing w:line="360" w:lineRule="auto"/>
+        <w:jc w:val="both"/>
+      </w:pPr>
+      <w:r>
+        <w:t>T</w:t>
+      </w:r>
+      <w:r>
+        <w:t>he actor(s) that interact and participate in this use case is:</w:t>
+      </w:r>
+      <w:r>
+        <w:t xml:space="preserve"> </w:t>
+      </w:r>
+      <w:proofErr w:type="gramStart"/>
+      <w:r>
+        <w:t>Employee</w:t>
+      </w:r>
+      <w:proofErr w:type="gramEnd"/>
+    </w:p>
+    <w:p>
+      <w:pPr>
+        <w:jc w:val="center"/>
+        <w:rPr>
+          <w:lang w:val="en-US" w:eastAsia="ja-JP"/>
+        </w:rPr>
+      </w:pPr>
+      <w:r>
+        <w:rPr>
+          <w:noProof/>
+          <w:lang w:val="en-US" w:eastAsia="ja-JP"/>
+        </w:rPr>
+        <w:drawing>
+          <wp:inline distT="0" distB="0" distL="0" distR="0" wp14:anchorId="49CDCEC5" wp14:editId="6B9C87C6">
+            <wp:extent cx="4849957" cy="1438275"/>
+            <wp:effectExtent l="0" t="0" r="8255" b="0"/>
+            <wp:docPr id="1970219372" name="Picture 33" descr="A diagram of a person's life cycle&#10;&#10;Description automatically generated"/>
+            <wp:cNvGraphicFramePr>
+              <a:graphicFrameLocks xmlns:a="http://schemas.openxmlformats.org/drawingml/2006/main" noChangeAspect="1"/>
+            </wp:cNvGraphicFramePr>
+            <a:graphic xmlns:a="http://schemas.openxmlformats.org/drawingml/2006/main">
+              <a:graphicData uri="http://schemas.openxmlformats.org/drawingml/2006/picture">
+                <pic:pic xmlns:pic="http://schemas.openxmlformats.org/drawingml/2006/picture">
+                  <pic:nvPicPr>
+                    <pic:cNvPr id="1970219372" name="Picture 33" descr="A diagram of a person's life cycle&#10;&#10;Description automatically generated"/>
+                    <pic:cNvPicPr/>
+                  </pic:nvPicPr>
+                  <pic:blipFill>
+                    <a:blip r:embed="rId45">
+                      <a:extLst>
+                        <a:ext uri="{28A0092B-C50C-407E-A947-70E740481C1C}">
+                          <a14:useLocalDpi xmlns:a14="http://schemas.microsoft.com/office/drawing/2010/main" val="0"/>
+                        </a:ext>
+                      </a:extLst>
+                    </a:blip>
+                    <a:stretch>
+                      <a:fillRect/>
+                    </a:stretch>
+                  </pic:blipFill>
+                  <pic:spPr>
+                    <a:xfrm>
+                      <a:off x="0" y="0"/>
+                      <a:ext cx="4851785" cy="1438817"/>
+                    </a:xfrm>
+                    <a:prstGeom prst="rect">
+                      <a:avLst/>
+                    </a:prstGeom>
+                  </pic:spPr>
+                </pic:pic>
+              </a:graphicData>
+            </a:graphic>
+          </wp:inline>
+        </w:drawing>
+      </w:r>
+    </w:p>
+    <w:p>
+      <w:pPr>
+        <w:rPr>
+          <w:b/>
+          <w:bCs/>
+          <w:lang w:val="en-US" w:eastAsia="ja-JP"/>
+        </w:rPr>
+      </w:pPr>
+      <w:r>
+        <w:rPr>
+          <w:b/>
+          <w:bCs/>
+          <w:lang w:val="en-US" w:eastAsia="ja-JP"/>
+        </w:rPr>
+        <w:t>Pre-conditions</w:t>
+      </w:r>
+    </w:p>
+    <w:p>
+      <w:pPr>
+        <w:pStyle w:val="ListParagraph"/>
+        <w:numPr>
+          <w:ilvl w:val="0"/>
+          <w:numId w:val="43"/>
+        </w:numPr>
+        <w:rPr>
+          <w:lang w:val="en-US" w:eastAsia="ja-JP"/>
+        </w:rPr>
+      </w:pPr>
+      <w:r>
+        <w:rPr>
+          <w:lang w:val="en-US" w:eastAsia="ja-JP"/>
+        </w:rPr>
+        <w:t xml:space="preserve">User should be logged in the </w:t>
+      </w:r>
+      <w:proofErr w:type="gramStart"/>
+      <w:r>
+        <w:rPr>
+          <w:lang w:val="en-US" w:eastAsia="ja-JP"/>
+        </w:rPr>
+        <w:t>application</w:t>
+      </w:r>
+      <w:proofErr w:type="gramEnd"/>
+    </w:p>
+    <w:p>
+      <w:pPr>
+        <w:pStyle w:val="ListParagraph"/>
+        <w:numPr>
+          <w:ilvl w:val="0"/>
+          <w:numId w:val="43"/>
+        </w:numPr>
+        <w:rPr>
+          <w:lang w:val="en-US" w:eastAsia="ja-JP"/>
+        </w:rPr>
+      </w:pPr>
+      <w:r>
+        <w:rPr>
+          <w:lang w:val="en-US" w:eastAsia="ja-JP"/>
+        </w:rPr>
+        <w:lastRenderedPageBreak/>
+        <w:t xml:space="preserve">Employee Portal should be </w:t>
+      </w:r>
+      <w:proofErr w:type="gramStart"/>
+      <w:r>
+        <w:rPr>
+          <w:lang w:val="en-US" w:eastAsia="ja-JP"/>
+        </w:rPr>
+        <w:t>displayed</w:t>
+      </w:r>
+      <w:proofErr w:type="gramEnd"/>
+    </w:p>
+    <w:p>
+      <w:pPr>
+        <w:rPr>
+          <w:b/>
+          <w:bCs/>
+          <w:lang w:val="en-US" w:eastAsia="ja-JP"/>
+        </w:rPr>
+      </w:pPr>
+      <w:r>
+        <w:rPr>
+          <w:b/>
+          <w:bCs/>
+          <w:lang w:val="en-US" w:eastAsia="ja-JP"/>
+        </w:rPr>
+        <w:t>Post-conditions</w:t>
+      </w:r>
+    </w:p>
+    <w:p>
+      <w:pPr>
+        <w:pStyle w:val="ListParagraph"/>
+        <w:numPr>
+          <w:ilvl w:val="0"/>
+          <w:numId w:val="45"/>
+        </w:numPr>
+        <w:rPr>
+          <w:lang w:val="en-US" w:eastAsia="ja-JP"/>
+        </w:rPr>
+      </w:pPr>
+      <w:r>
+        <w:rPr>
+          <w:lang w:val="en-US" w:eastAsia="ja-JP"/>
+        </w:rPr>
+        <w:t xml:space="preserve">Issue should be </w:t>
+      </w:r>
+      <w:proofErr w:type="gramStart"/>
+      <w:r>
+        <w:rPr>
+          <w:lang w:val="en-US" w:eastAsia="ja-JP"/>
+        </w:rPr>
+        <w:t>raised</w:t>
+      </w:r>
+      <w:proofErr w:type="gramEnd"/>
+      <w:r>
+        <w:rPr>
+          <w:lang w:val="en-US" w:eastAsia="ja-JP"/>
+        </w:rPr>
+        <w:t xml:space="preserve"> and sweet success alert message should be displayed.</w:t>
+      </w:r>
+    </w:p>
+    <w:p>
+      <w:pPr>
+        <w:pStyle w:val="ListParagraph"/>
+        <w:numPr>
+          <w:ilvl w:val="0"/>
+          <w:numId w:val="45"/>
+        </w:numPr>
+        <w:rPr>
+          <w:lang w:val="en-US" w:eastAsia="ja-JP"/>
+        </w:rPr>
+      </w:pPr>
+      <w:proofErr w:type="gramStart"/>
+      <w:r>
+        <w:rPr>
+          <w:lang w:val="en-US" w:eastAsia="ja-JP"/>
+        </w:rPr>
+        <w:t>Issue</w:t>
+      </w:r>
+      <w:proofErr w:type="gramEnd"/>
+      <w:r>
+        <w:rPr>
+          <w:lang w:val="en-US" w:eastAsia="ja-JP"/>
+        </w:rPr>
+        <w:t xml:space="preserve"> table should be updated with updated information.</w:t>
+      </w:r>
+    </w:p>
+    <w:p>
+      <w:pPr>
+        <w:rPr>
+          <w:b/>
+          <w:bCs/>
+          <w:lang w:val="en-US" w:eastAsia="ja-JP"/>
+        </w:rPr>
+      </w:pPr>
+      <w:r>
+        <w:rPr>
+          <w:b/>
+          <w:bCs/>
+          <w:lang w:val="en-US" w:eastAsia="ja-JP"/>
+        </w:rPr>
+        <w:t>Basic Flow</w:t>
+      </w:r>
+    </w:p>
+    <w:p>
+      <w:pPr>
+        <w:pStyle w:val="ListParagraph"/>
+        <w:numPr>
+          <w:ilvl w:val="0"/>
+          <w:numId w:val="46"/>
+        </w:numPr>
+        <w:rPr>
+          <w:lang w:val="en-US" w:eastAsia="ja-JP"/>
+        </w:rPr>
+      </w:pPr>
+      <w:r>
+        <w:rPr>
+          <w:lang w:val="en-US" w:eastAsia="ja-JP"/>
+        </w:rPr>
+        <w:t>User clicks on the Report Issue button in the allocated assets table.</w:t>
+      </w:r>
+    </w:p>
+    <w:p>
+      <w:pPr>
+        <w:pStyle w:val="ListParagraph"/>
+        <w:numPr>
+          <w:ilvl w:val="0"/>
+          <w:numId w:val="46"/>
+        </w:numPr>
+        <w:rPr>
+          <w:lang w:val="en-US" w:eastAsia="ja-JP"/>
+        </w:rPr>
+      </w:pPr>
+      <w:r>
+        <w:rPr>
+          <w:lang w:val="en-US" w:eastAsia="ja-JP"/>
+        </w:rPr>
+        <w:t>Report Issue modal should be displayed.</w:t>
+      </w:r>
+    </w:p>
+    <w:p>
+      <w:pPr>
+        <w:pStyle w:val="ListParagraph"/>
+        <w:numPr>
+          <w:ilvl w:val="0"/>
+          <w:numId w:val="46"/>
+        </w:numPr>
+        <w:rPr>
+          <w:lang w:val="en-US" w:eastAsia="ja-JP"/>
+        </w:rPr>
+      </w:pPr>
+      <w:r>
+        <w:rPr>
+          <w:lang w:val="en-US" w:eastAsia="ja-JP"/>
+        </w:rPr>
+        <w:t xml:space="preserve">User should </w:t>
+      </w:r>
+      <w:proofErr w:type="gramStart"/>
+      <w:r>
+        <w:rPr>
+          <w:lang w:val="en-US" w:eastAsia="ja-JP"/>
+        </w:rPr>
+        <w:t>clicks</w:t>
+      </w:r>
+      <w:proofErr w:type="gramEnd"/>
+      <w:r>
+        <w:rPr>
+          <w:lang w:val="en-US" w:eastAsia="ja-JP"/>
+        </w:rPr>
+        <w:t xml:space="preserve"> on report issue button</w:t>
+      </w:r>
+    </w:p>
+    <w:p>
+      <w:pPr>
+        <w:pStyle w:val="ListParagraph"/>
+        <w:numPr>
+          <w:ilvl w:val="0"/>
+          <w:numId w:val="46"/>
+        </w:numPr>
+        <w:rPr>
+          <w:lang w:val="en-US" w:eastAsia="ja-JP"/>
+        </w:rPr>
+      </w:pPr>
+      <w:proofErr w:type="gramStart"/>
+      <w:r>
+        <w:rPr>
+          <w:lang w:val="en-US" w:eastAsia="ja-JP"/>
+        </w:rPr>
+        <w:t>Issue</w:t>
+      </w:r>
+      <w:proofErr w:type="gramEnd"/>
+      <w:r>
+        <w:rPr>
+          <w:lang w:val="en-US" w:eastAsia="ja-JP"/>
+        </w:rPr>
+        <w:t xml:space="preserve"> should be updated in the database and sweet success message should be displayed.</w:t>
+      </w:r>
+    </w:p>
+    <w:p>
+      <w:pPr>
+        <w:pStyle w:val="ListParagraph"/>
+        <w:numPr>
+          <w:ilvl w:val="0"/>
+          <w:numId w:val="46"/>
+        </w:numPr>
+        <w:rPr>
+          <w:lang w:val="en-US" w:eastAsia="ja-JP"/>
+        </w:rPr>
+      </w:pPr>
+      <w:r>
+        <w:rPr>
+          <w:lang w:val="en-US" w:eastAsia="ja-JP"/>
+        </w:rPr>
+        <w:t>Report Issue modal should be closed.</w:t>
+      </w:r>
+    </w:p>
+    <w:p>
+      <w:pPr>
+        <w:rPr>
+          <w:b/>
+          <w:bCs/>
+          <w:lang w:val="en-US" w:eastAsia="ja-JP"/>
+        </w:rPr>
+      </w:pPr>
+      <w:r>
+        <w:rPr>
+          <w:b/>
+          <w:bCs/>
+          <w:lang w:val="en-US" w:eastAsia="ja-JP"/>
+        </w:rPr>
+        <w:t>Alternate Issue</w:t>
+      </w:r>
+    </w:p>
+    <w:p>
+      <w:pPr>
+        <w:pStyle w:val="ListParagraph"/>
+        <w:numPr>
+          <w:ilvl w:val="0"/>
+          <w:numId w:val="47"/>
+        </w:numPr>
+        <w:rPr>
+          <w:lang w:val="en-US" w:eastAsia="ja-JP"/>
+        </w:rPr>
+      </w:pPr>
+      <w:r>
+        <w:rPr>
+          <w:lang w:val="en-US" w:eastAsia="ja-JP"/>
+        </w:rPr>
+        <w:t>NA</w:t>
+      </w:r>
+    </w:p>
+    <w:p>
+      <w:pPr>
+        <w:rPr>
+          <w:b/>
+          <w:bCs/>
+          <w:lang w:val="en-US" w:eastAsia="ja-JP"/>
+        </w:rPr>
+      </w:pPr>
+      <w:r>
+        <w:rPr>
+          <w:b/>
+          <w:bCs/>
+          <w:lang w:val="en-US" w:eastAsia="ja-JP"/>
+        </w:rPr>
+        <w:t xml:space="preserve">Failure Case </w:t>
+      </w:r>
+    </w:p>
+    <w:p>
+      <w:pPr>
+        <w:pStyle w:val="ListParagraph"/>
+        <w:numPr>
+          <w:ilvl w:val="0"/>
+          <w:numId w:val="47"/>
+        </w:numPr>
+        <w:rPr>
+          <w:lang w:val="en-US" w:eastAsia="ja-JP"/>
+        </w:rPr>
+      </w:pPr>
+      <w:r>
+        <w:rPr>
+          <w:lang w:val="en-US" w:eastAsia="ja-JP"/>
+        </w:rPr>
+        <w:t>NA</w:t>
+      </w:r>
+    </w:p>
+    <w:p>
+      <w:pPr>
+        <w:rPr>
+          <w:b/>
+          <w:bCs/>
+          <w:lang w:val="en-US" w:eastAsia="ja-JP"/>
+        </w:rPr>
+      </w:pPr>
+      <w:r>
+        <w:rPr>
+          <w:b/>
+          <w:bCs/>
+          <w:lang w:val="en-US" w:eastAsia="ja-JP"/>
+        </w:rPr>
+        <w:t>Screen Design</w:t>
+      </w:r>
+    </w:p>
+    <w:p>
+      <w:pPr>
+        <w:rPr>
+          <w:lang w:val="en-US" w:eastAsia="ja-JP"/>
+        </w:rPr>
+      </w:pPr>
+      <w:r>
+        <w:rPr>
+          <w:lang w:val="en-US" w:eastAsia="ja-JP"/>
+        </w:rPr>
+        <w:drawing>
+          <wp:inline distT="0" distB="0" distL="0" distR="0" wp14:anchorId="5C022907" wp14:editId="6F119928">
+            <wp:extent cx="6132830" cy="2912745"/>
+            <wp:effectExtent l="0" t="0" r="1270" b="1905"/>
+            <wp:docPr id="1012801674" name="Picture 1" descr="A screenshot of a computer&#10;&#10;Description automatically generated"/>
+            <wp:cNvGraphicFramePr>
+              <a:graphicFrameLocks xmlns:a="http://schemas.openxmlformats.org/drawingml/2006/main" noChangeAspect="1"/>
+            </wp:cNvGraphicFramePr>
+            <a:graphic xmlns:a="http://schemas.openxmlformats.org/drawingml/2006/main">
+              <a:graphicData uri="http://schemas.openxmlformats.org/drawingml/2006/picture">
+                <pic:pic xmlns:pic="http://schemas.openxmlformats.org/drawingml/2006/picture">
+                  <pic:nvPicPr>
+                    <pic:cNvPr id="1012801674" name="Picture 1" descr="A screenshot of a computer&#10;&#10;Description automatically generated"/>
+                    <pic:cNvPicPr/>
+                  </pic:nvPicPr>
+                  <pic:blipFill>
+                    <a:blip r:embed="rId46"/>
+                    <a:stretch>
+                      <a:fillRect/>
+                    </a:stretch>
+                  </pic:blipFill>
+                  <pic:spPr>
+                    <a:xfrm>
+                      <a:off x="0" y="0"/>
+                      <a:ext cx="6132830" cy="2912745"/>
+                    </a:xfrm>
+                    <a:prstGeom prst="rect">
+                      <a:avLst/>
+                    </a:prstGeom>
+                  </pic:spPr>
+                </pic:pic>
+              </a:graphicData>
+            </a:graphic>
+          </wp:inline>
+        </w:drawing>
+      </w:r>
+    </w:p>
+    <w:p>
+      <w:pPr>
+        <w:rPr>
+          <w:lang w:val="en-US" w:eastAsia="ja-JP"/>
+        </w:rPr>
+      </w:pPr>
+    </w:p>
+    <w:p>
+      <w:pPr>
+        <w:rPr>
+          <w:b/>
+          <w:bCs/>
+          <w:lang w:val="en-US" w:eastAsia="ja-JP"/>
+        </w:rPr>
+      </w:pPr>
+      <w:r>
+        <w:rPr>
+          <w:b/>
+          <w:bCs/>
+          <w:lang w:val="en-US" w:eastAsia="ja-JP"/>
+        </w:rPr>
+        <w:t>Database Table Involved</w:t>
+      </w:r>
+    </w:p>
+    <w:p>
+      <w:pPr>
+        <w:pStyle w:val="ListParagraph"/>
+        <w:numPr>
+          <w:ilvl w:val="0"/>
+          <w:numId w:val="47"/>
+        </w:numPr>
+        <w:rPr>
+          <w:lang w:val="en-US" w:eastAsia="ja-JP"/>
+        </w:rPr>
+      </w:pPr>
+      <w:proofErr w:type="spellStart"/>
+      <w:r>
+        <w:rPr>
+          <w:lang w:val="en-US" w:eastAsia="ja-JP"/>
+        </w:rPr>
+        <w:t>asset_issue_master</w:t>
+      </w:r>
+      <w:proofErr w:type="spellEnd"/>
+    </w:p>
+    <w:p>
+      <w:pPr>
+        <w:rPr>
+          <w:lang w:val="en-US" w:eastAsia="ja-JP"/>
+        </w:rPr>
+      </w:pPr>
+    </w:p>
+    <w:p/>
+    <w:p>
+      <w:pPr>
+        <w:pStyle w:val="Heading3"/>
+        <w:numPr>
+          <w:ilvl w:val="0"/>
+          <w:numId w:val="0"/>
+        </w:numPr>
+        <w:jc w:val="both"/>
+        <w:rPr>
+          <w:b w:val="0"/>
+          <w:lang w:val="en-US" w:eastAsia="ja-JP"/>
+        </w:rPr>
+      </w:pPr>
+      <w:bookmarkStart w:id="79" w:name="_Toc35893874"/>
+      <w:bookmarkStart w:id="80" w:name="_Toc159832029"/>
+      <w:r>
+        <w:rPr>
+          <w:b w:val="0"/>
+          <w:lang w:val="en-US" w:eastAsia="ja-JP"/>
+        </w:rPr>
+        <w:t>4.1.1</w:t>
+      </w:r>
+      <w:r>
+        <w:rPr>
+          <w:b w:val="0"/>
+          <w:lang w:val="en-US" w:eastAsia="ja-JP"/>
+        </w:rPr>
+        <w:t>6</w:t>
+      </w:r>
+      <w:r>
+        <w:rPr>
+          <w:b w:val="0"/>
+          <w:lang w:val="en-US" w:eastAsia="ja-JP"/>
+        </w:rPr>
+        <w:t xml:space="preserve"> UC-01</w:t>
+      </w:r>
+      <w:r>
+        <w:rPr>
+          <w:b w:val="0"/>
+          <w:lang w:val="en-US" w:eastAsia="ja-JP"/>
+        </w:rPr>
+        <w:t>6</w:t>
       </w:r>
       <w:r>
         <w:rPr>
@@ -15873,6 +17777,7 @@
         <w:jc w:val="both"/>
       </w:pPr>
       <w:r>
+        <w:lastRenderedPageBreak/>
         <w:t>The actor(s) that interact and participate in this use case is:</w:t>
       </w:r>
       <w:r>
@@ -15894,7 +17799,7 @@
           <w:noProof/>
         </w:rPr>
         <w:drawing>
-          <wp:inline distT="0" distB="0" distL="0" distR="0" wp14:anchorId="2047E7D1" wp14:editId="12B0BD78">
+          <wp:inline distT="0" distB="0" distL="0" distR="0" wp14:anchorId="72EC282B" wp14:editId="68CDEA76">
             <wp:extent cx="4295775" cy="1438275"/>
             <wp:effectExtent l="0" t="0" r="9525" b="9525"/>
             <wp:docPr id="173151970" name="Picture 29" descr="A diagram of a person's mind&#10;&#10;Description automatically generated"/>
@@ -15909,7 +17814,7 @@
                     <pic:cNvPicPr/>
                   </pic:nvPicPr>
                   <pic:blipFill>
-                    <a:blip r:embed="rId41">
+                    <a:blip r:embed="rId47">
                       <a:extLst>
                         <a:ext uri="{28A0092B-C50C-407E-A947-70E740481C1C}">
                           <a14:useLocalDpi xmlns:a14="http://schemas.microsoft.com/office/drawing/2010/main" val="0"/>
@@ -16107,7 +18012,7 @@
       <w:r>
         <w:lastRenderedPageBreak/>
         <w:drawing>
-          <wp:inline distT="0" distB="0" distL="0" distR="0" wp14:anchorId="778A70D7" wp14:editId="4FCFF0F5">
+          <wp:inline distT="0" distB="0" distL="0" distR="0" wp14:anchorId="3EA89FFC" wp14:editId="660E6EB2">
             <wp:extent cx="6132830" cy="2896870"/>
             <wp:effectExtent l="0" t="0" r="1270" b="0"/>
             <wp:docPr id="2114601021" name="Picture 1" descr="A screenshot of a computer&#10;&#10;Description automatically generated"/>
@@ -16122,7 +18027,7 @@
                     <pic:cNvPicPr/>
                   </pic:nvPicPr>
                   <pic:blipFill>
-                    <a:blip r:embed="rId42"/>
+                    <a:blip r:embed="rId48"/>
                     <a:stretch>
                       <a:fillRect/>
                     </a:stretch>
@@ -16182,8 +18087,8 @@
       <w:r>
         <w:t>NA</w:t>
       </w:r>
-      <w:bookmarkStart w:id="79" w:name="_4.1.9_UC-009:_Prepare"/>
-      <w:bookmarkEnd w:id="79"/>
+      <w:bookmarkStart w:id="81" w:name="_4.1.9_UC-009:_Prepare"/>
+      <w:bookmarkEnd w:id="81"/>
       <w:r>
         <w:rPr>
           <w:lang w:val="en-US" w:eastAsia="ja-JP"/>
@@ -16197,6 +18102,8 @@
         <w:spacing w:before="0"/>
       </w:pPr>
     </w:p>
+    <w:bookmarkEnd w:id="79"/>
+    <w:bookmarkEnd w:id="80"/>
     <w:p>
       <w:pPr>
         <w:pStyle w:val="Heading3"/>
@@ -16215,7 +18122,35 @@
           <w:b w:val="0"/>
           <w:lang w:val="en-US" w:eastAsia="ja-JP"/>
         </w:rPr>
-        <w:t xml:space="preserve">4.1.14 UC-014 </w:t>
+        <w:t>4.1.1</w:t>
+      </w:r>
+      <w:r>
+        <w:rPr>
+          <w:b w:val="0"/>
+          <w:lang w:val="en-US" w:eastAsia="ja-JP"/>
+        </w:rPr>
+        <w:t>7</w:t>
+      </w:r>
+      <w:r>
+        <w:rPr>
+          <w:b w:val="0"/>
+          <w:lang w:val="en-US" w:eastAsia="ja-JP"/>
+        </w:rPr>
+        <w:t xml:space="preserve"> UC-01</w:t>
+      </w:r>
+      <w:r>
+        <w:rPr>
+          <w:b w:val="0"/>
+          <w:lang w:val="en-US" w:eastAsia="ja-JP"/>
+        </w:rPr>
+        <w:t>7</w:t>
+      </w:r>
+      <w:r>
+        <w:rPr>
+          <w:b w:val="0"/>
+          <w:lang w:val="en-US" w:eastAsia="ja-JP"/>
+        </w:rPr>
+        <w:t xml:space="preserve"> </w:t>
       </w:r>
       <w:r>
         <w:rPr>
@@ -16340,7 +18275,7 @@
                     <pic:cNvPicPr/>
                   </pic:nvPicPr>
                   <pic:blipFill>
-                    <a:blip r:embed="rId43">
+                    <a:blip r:embed="rId49">
                       <a:extLst>
                         <a:ext uri="{28A0092B-C50C-407E-A947-70E740481C1C}">
                           <a14:useLocalDpi xmlns:a14="http://schemas.microsoft.com/office/drawing/2010/main" val="0"/>
@@ -17010,7 +18945,7 @@
                     <pic:cNvPicPr/>
                   </pic:nvPicPr>
                   <pic:blipFill>
-                    <a:blip r:embed="rId44"/>
+                    <a:blip r:embed="rId50"/>
                     <a:stretch>
                       <a:fillRect/>
                     </a:stretch>
@@ -17131,7 +19066,28 @@
           <w:lang w:val="en-US" w:eastAsia="ja-JP"/>
         </w:rPr>
         <w:lastRenderedPageBreak/>
-        <w:t>4.1.15 UC-015</w:t>
+        <w:t>4.1.1</w:t>
+      </w:r>
+      <w:r>
+        <w:rPr>
+          <w:b w:val="0"/>
+          <w:lang w:val="en-US" w:eastAsia="ja-JP"/>
+        </w:rPr>
+        <w:t>8</w:t>
+      </w:r>
+      <w:r>
+        <w:rPr>
+          <w:b w:val="0"/>
+          <w:lang w:val="en-US" w:eastAsia="ja-JP"/>
+        </w:rPr>
+        <w:t xml:space="preserve"> UC-01</w:t>
+      </w:r>
+      <w:r>
+        <w:rPr>
+          <w:b w:val="0"/>
+          <w:lang w:val="en-US" w:eastAsia="ja-JP"/>
+        </w:rPr>
+        <w:t>8</w:t>
       </w:r>
       <w:r>
         <w:rPr>
@@ -17247,7 +19203,7 @@
                     <pic:cNvPicPr/>
                   </pic:nvPicPr>
                   <pic:blipFill>
-                    <a:blip r:embed="rId45">
+                    <a:blip r:embed="rId51">
                       <a:extLst>
                         <a:ext uri="{28A0092B-C50C-407E-A947-70E740481C1C}">
                           <a14:useLocalDpi xmlns:a14="http://schemas.microsoft.com/office/drawing/2010/main" val="0"/>
@@ -17600,7 +19556,7 @@
                     <pic:cNvPicPr/>
                   </pic:nvPicPr>
                   <pic:blipFill>
-                    <a:blip r:embed="rId46"/>
+                    <a:blip r:embed="rId52"/>
                     <a:stretch>
                       <a:fillRect/>
                     </a:stretch>
@@ -17669,1846 +19625,14 @@
           <w:ilvl w:val="0"/>
           <w:numId w:val="0"/>
         </w:numPr>
-        <w:jc w:val="both"/>
-        <w:rPr>
-          <w:b w:val="0"/>
-          <w:lang w:val="en-US" w:eastAsia="ja-JP"/>
-        </w:rPr>
-      </w:pPr>
-      <w:bookmarkStart w:id="80" w:name="_Toc35893874"/>
-      <w:bookmarkStart w:id="81" w:name="_Toc159832029"/>
-      <w:bookmarkEnd w:id="78"/>
-      <w:r>
-        <w:rPr>
-          <w:b w:val="0"/>
-          <w:lang w:val="en-US" w:eastAsia="ja-JP"/>
-        </w:rPr>
-        <w:t>4.1.16 UC-016: Employee Portal</w:t>
-      </w:r>
-    </w:p>
-    <w:p>
-      <w:pPr>
-        <w:rPr>
-          <w:b/>
-          <w:bCs/>
-          <w:lang w:val="en-US" w:eastAsia="ja-JP"/>
-        </w:rPr>
-      </w:pPr>
-      <w:r>
-        <w:rPr>
-          <w:b/>
-          <w:bCs/>
-          <w:lang w:val="en-US" w:eastAsia="ja-JP"/>
-        </w:rPr>
-        <w:t>Purpose</w:t>
-      </w:r>
-    </w:p>
-    <w:p>
-      <w:pPr>
-        <w:pStyle w:val="ListParagraph"/>
-        <w:numPr>
-          <w:ilvl w:val="0"/>
-          <w:numId w:val="43"/>
-        </w:numPr>
-        <w:rPr>
-          <w:lang w:val="en-US" w:eastAsia="ja-JP"/>
-        </w:rPr>
-      </w:pPr>
-      <w:r>
-        <w:rPr>
-          <w:lang w:val="en-US" w:eastAsia="ja-JP"/>
-        </w:rPr>
-        <w:t xml:space="preserve">The use case describes how the employee will see assets </w:t>
-      </w:r>
-      <w:proofErr w:type="gramStart"/>
-      <w:r>
-        <w:rPr>
-          <w:lang w:val="en-US" w:eastAsia="ja-JP"/>
-        </w:rPr>
-        <w:t>allocated</w:t>
-      </w:r>
-      <w:proofErr w:type="gramEnd"/>
-      <w:r>
-        <w:rPr>
-          <w:lang w:val="en-US" w:eastAsia="ja-JP"/>
-        </w:rPr>
-        <w:t xml:space="preserve"> him and issues he raised.</w:t>
-      </w:r>
-    </w:p>
-    <w:p>
-      <w:pPr>
-        <w:rPr>
-          <w:b/>
-          <w:bCs/>
-          <w:lang w:val="en-US" w:eastAsia="ja-JP"/>
-        </w:rPr>
-      </w:pPr>
-      <w:r>
-        <w:rPr>
-          <w:b/>
-          <w:bCs/>
-          <w:lang w:val="en-US" w:eastAsia="ja-JP"/>
-        </w:rPr>
-        <w:t>Actors</w:t>
-      </w:r>
-    </w:p>
-    <w:p>
-      <w:pPr>
-        <w:pStyle w:val="ListParagraph"/>
-        <w:numPr>
-          <w:ilvl w:val="0"/>
-          <w:numId w:val="43"/>
-        </w:numPr>
-        <w:spacing w:line="360" w:lineRule="auto"/>
-        <w:jc w:val="both"/>
-      </w:pPr>
-      <w:r>
-        <w:t>T</w:t>
-      </w:r>
-      <w:r>
-        <w:t>he actor(s) that interact and participate in this use case is:</w:t>
-      </w:r>
-      <w:r>
-        <w:t xml:space="preserve"> </w:t>
-      </w:r>
-      <w:proofErr w:type="gramStart"/>
-      <w:r>
-        <w:t>Employee</w:t>
-      </w:r>
-      <w:proofErr w:type="gramEnd"/>
-    </w:p>
-    <w:p>
-      <w:pPr>
-        <w:spacing w:line="360" w:lineRule="auto"/>
-        <w:ind w:left="720"/>
-        <w:jc w:val="both"/>
-      </w:pPr>
-      <w:r>
-        <w:rPr>
-          <w:noProof/>
-        </w:rPr>
-        <w:drawing>
-          <wp:inline distT="0" distB="0" distL="0" distR="0" wp14:anchorId="2FD10C78" wp14:editId="610C6D70">
-            <wp:extent cx="5188527" cy="1438275"/>
-            <wp:effectExtent l="0" t="0" r="0" b="0"/>
-            <wp:docPr id="260301878" name="Picture 32" descr="A diagram of a person's work flow&#10;&#10;Description automatically generated"/>
-            <wp:cNvGraphicFramePr>
-              <a:graphicFrameLocks xmlns:a="http://schemas.openxmlformats.org/drawingml/2006/main" noChangeAspect="1"/>
-            </wp:cNvGraphicFramePr>
-            <a:graphic xmlns:a="http://schemas.openxmlformats.org/drawingml/2006/main">
-              <a:graphicData uri="http://schemas.openxmlformats.org/drawingml/2006/picture">
-                <pic:pic xmlns:pic="http://schemas.openxmlformats.org/drawingml/2006/picture">
-                  <pic:nvPicPr>
-                    <pic:cNvPr id="260301878" name="Picture 32" descr="A diagram of a person's work flow&#10;&#10;Description automatically generated"/>
-                    <pic:cNvPicPr/>
-                  </pic:nvPicPr>
-                  <pic:blipFill>
-                    <a:blip r:embed="rId47">
-                      <a:extLst>
-                        <a:ext uri="{28A0092B-C50C-407E-A947-70E740481C1C}">
-                          <a14:useLocalDpi xmlns:a14="http://schemas.microsoft.com/office/drawing/2010/main" val="0"/>
-                        </a:ext>
-                      </a:extLst>
-                    </a:blip>
-                    <a:stretch>
-                      <a:fillRect/>
-                    </a:stretch>
-                  </pic:blipFill>
-                  <pic:spPr>
-                    <a:xfrm>
-                      <a:off x="0" y="0"/>
-                      <a:ext cx="5193713" cy="1439712"/>
-                    </a:xfrm>
-                    <a:prstGeom prst="rect">
-                      <a:avLst/>
-                    </a:prstGeom>
-                  </pic:spPr>
-                </pic:pic>
-              </a:graphicData>
-            </a:graphic>
-          </wp:inline>
-        </w:drawing>
-      </w:r>
-    </w:p>
-    <w:p>
-      <w:pPr>
-        <w:rPr>
-          <w:b/>
-          <w:bCs/>
-          <w:lang w:val="en-US" w:eastAsia="ja-JP"/>
-        </w:rPr>
-      </w:pPr>
-      <w:r>
-        <w:rPr>
-          <w:b/>
-          <w:bCs/>
-          <w:lang w:val="en-US" w:eastAsia="ja-JP"/>
-        </w:rPr>
-        <w:t>Pre-conditions</w:t>
-      </w:r>
-    </w:p>
-    <w:p>
-      <w:pPr>
-        <w:pStyle w:val="ListParagraph"/>
-        <w:numPr>
-          <w:ilvl w:val="0"/>
-          <w:numId w:val="43"/>
-        </w:numPr>
-        <w:rPr>
-          <w:lang w:val="en-US" w:eastAsia="ja-JP"/>
-        </w:rPr>
-      </w:pPr>
-      <w:r>
-        <w:rPr>
-          <w:lang w:val="en-US" w:eastAsia="ja-JP"/>
-        </w:rPr>
-        <w:t xml:space="preserve">Employee </w:t>
-      </w:r>
-      <w:proofErr w:type="gramStart"/>
-      <w:r>
-        <w:rPr>
-          <w:lang w:val="en-US" w:eastAsia="ja-JP"/>
-        </w:rPr>
-        <w:t>user</w:t>
-      </w:r>
-      <w:proofErr w:type="gramEnd"/>
-      <w:r>
-        <w:rPr>
-          <w:lang w:val="en-US" w:eastAsia="ja-JP"/>
-        </w:rPr>
-        <w:t xml:space="preserve"> should be logged in the application</w:t>
-      </w:r>
-      <w:r>
-        <w:rPr>
-          <w:lang w:val="en-US" w:eastAsia="ja-JP"/>
-        </w:rPr>
-        <w:t>.</w:t>
-      </w:r>
-    </w:p>
-    <w:p>
-      <w:pPr>
-        <w:rPr>
-          <w:b/>
-          <w:bCs/>
-          <w:lang w:val="en-US" w:eastAsia="ja-JP"/>
-        </w:rPr>
-      </w:pPr>
-      <w:r>
-        <w:rPr>
-          <w:b/>
-          <w:bCs/>
-          <w:lang w:val="en-US" w:eastAsia="ja-JP"/>
-        </w:rPr>
-        <w:t>Post-conditions</w:t>
-      </w:r>
-    </w:p>
-    <w:p>
-      <w:pPr>
-        <w:pStyle w:val="ListParagraph"/>
-        <w:numPr>
-          <w:ilvl w:val="0"/>
-          <w:numId w:val="43"/>
-        </w:numPr>
-        <w:rPr>
-          <w:lang w:val="en-US" w:eastAsia="ja-JP"/>
-        </w:rPr>
-      </w:pPr>
-      <w:r>
-        <w:rPr>
-          <w:lang w:val="en-US" w:eastAsia="ja-JP"/>
-        </w:rPr>
-        <w:t>Employee Portal screen should be displayed.</w:t>
-      </w:r>
-    </w:p>
-    <w:p>
-      <w:pPr>
-        <w:rPr>
-          <w:b/>
-          <w:bCs/>
-          <w:lang w:val="en-US" w:eastAsia="ja-JP"/>
-        </w:rPr>
-      </w:pPr>
-      <w:r>
-        <w:rPr>
-          <w:b/>
-          <w:bCs/>
-          <w:lang w:val="en-US" w:eastAsia="ja-JP"/>
-        </w:rPr>
-        <w:t>Basic Flow</w:t>
-      </w:r>
-    </w:p>
-    <w:p>
-      <w:pPr>
-        <w:pStyle w:val="ListParagraph"/>
-        <w:numPr>
-          <w:ilvl w:val="0"/>
-          <w:numId w:val="43"/>
-        </w:numPr>
-        <w:rPr>
-          <w:lang w:val="en-US" w:eastAsia="ja-JP"/>
-        </w:rPr>
-      </w:pPr>
-      <w:r>
-        <w:rPr>
-          <w:lang w:val="en-US" w:eastAsia="ja-JP"/>
-        </w:rPr>
-        <w:t xml:space="preserve">Employee user should login with correct </w:t>
-      </w:r>
-      <w:proofErr w:type="spellStart"/>
-      <w:r>
-        <w:rPr>
-          <w:lang w:val="en-US" w:eastAsia="ja-JP"/>
-        </w:rPr>
-        <w:t>credentianls</w:t>
-      </w:r>
-      <w:proofErr w:type="spellEnd"/>
-    </w:p>
-    <w:p>
-      <w:pPr>
-        <w:pStyle w:val="ListParagraph"/>
-        <w:numPr>
-          <w:ilvl w:val="0"/>
-          <w:numId w:val="43"/>
-        </w:numPr>
-        <w:rPr>
-          <w:lang w:val="en-US" w:eastAsia="ja-JP"/>
-        </w:rPr>
-      </w:pPr>
-      <w:r>
-        <w:rPr>
-          <w:lang w:val="en-US" w:eastAsia="ja-JP"/>
-        </w:rPr>
-        <w:t xml:space="preserve">Employee portal screen should be </w:t>
-      </w:r>
-      <w:proofErr w:type="gramStart"/>
-      <w:r>
-        <w:rPr>
-          <w:lang w:val="en-US" w:eastAsia="ja-JP"/>
-        </w:rPr>
-        <w:t>displayed</w:t>
-      </w:r>
-      <w:proofErr w:type="gramEnd"/>
-    </w:p>
-    <w:p>
-      <w:pPr>
-        <w:pStyle w:val="ListParagraph"/>
-        <w:numPr>
-          <w:ilvl w:val="0"/>
-          <w:numId w:val="43"/>
-        </w:numPr>
-        <w:rPr>
-          <w:lang w:val="en-US" w:eastAsia="ja-JP"/>
-        </w:rPr>
-      </w:pPr>
-      <w:proofErr w:type="gramStart"/>
-      <w:r>
-        <w:rPr>
-          <w:lang w:val="en-US" w:eastAsia="ja-JP"/>
-        </w:rPr>
-        <w:lastRenderedPageBreak/>
-        <w:t>Employee</w:t>
-      </w:r>
-      <w:proofErr w:type="gramEnd"/>
-      <w:r>
-        <w:rPr>
-          <w:lang w:val="en-US" w:eastAsia="ja-JP"/>
-        </w:rPr>
-        <w:t xml:space="preserve"> Portal should properly show allocated assets to the employee and assets raised by the employees.</w:t>
-      </w:r>
-    </w:p>
-    <w:p>
-      <w:pPr>
-        <w:rPr>
-          <w:b/>
-          <w:bCs/>
-          <w:lang w:val="en-US" w:eastAsia="ja-JP"/>
-        </w:rPr>
-      </w:pPr>
-      <w:r>
-        <w:rPr>
-          <w:b/>
-          <w:bCs/>
-          <w:lang w:val="en-US" w:eastAsia="ja-JP"/>
-        </w:rPr>
-        <w:t>Alternate Flow</w:t>
-      </w:r>
-    </w:p>
-    <w:p>
-      <w:pPr>
-        <w:pStyle w:val="ListParagraph"/>
-        <w:numPr>
-          <w:ilvl w:val="0"/>
-          <w:numId w:val="44"/>
-        </w:numPr>
-        <w:rPr>
-          <w:lang w:val="en-US" w:eastAsia="ja-JP"/>
-        </w:rPr>
-      </w:pPr>
-      <w:r>
-        <w:rPr>
-          <w:lang w:val="en-US" w:eastAsia="ja-JP"/>
-        </w:rPr>
-        <w:t>NA</w:t>
-      </w:r>
-    </w:p>
-    <w:p>
-      <w:pPr>
-        <w:rPr>
-          <w:lang w:val="en-US" w:eastAsia="ja-JP"/>
-        </w:rPr>
-      </w:pPr>
-      <w:r>
-        <w:rPr>
-          <w:b/>
-          <w:bCs/>
-          <w:lang w:val="en-US" w:eastAsia="ja-JP"/>
-        </w:rPr>
-        <w:t>Failure Case</w:t>
-      </w:r>
-    </w:p>
-    <w:p>
-      <w:pPr>
-        <w:pStyle w:val="ListParagraph"/>
-        <w:numPr>
-          <w:ilvl w:val="0"/>
-          <w:numId w:val="44"/>
-        </w:numPr>
-        <w:rPr>
-          <w:lang w:val="en-US" w:eastAsia="ja-JP"/>
-        </w:rPr>
-      </w:pPr>
-      <w:r>
-        <w:rPr>
-          <w:lang w:val="en-US" w:eastAsia="ja-JP"/>
-        </w:rPr>
-        <w:t>NA</w:t>
-      </w:r>
-    </w:p>
-    <w:p>
-      <w:pPr>
-        <w:rPr>
-          <w:b/>
-          <w:bCs/>
-          <w:lang w:val="en-US" w:eastAsia="ja-JP"/>
-        </w:rPr>
-      </w:pPr>
-      <w:r>
-        <w:rPr>
-          <w:b/>
-          <w:bCs/>
-          <w:lang w:val="en-US" w:eastAsia="ja-JP"/>
-        </w:rPr>
-        <w:t>Screen Design</w:t>
-      </w:r>
-    </w:p>
-    <w:p>
-      <w:pPr>
-        <w:rPr>
-          <w:b/>
-          <w:bCs/>
-          <w:lang w:val="en-US" w:eastAsia="ja-JP"/>
-        </w:rPr>
-      </w:pPr>
-      <w:r>
-        <w:rPr>
-          <w:b/>
-          <w:bCs/>
-          <w:lang w:val="en-US" w:eastAsia="ja-JP"/>
-        </w:rPr>
-        <w:drawing>
-          <wp:inline distT="0" distB="0" distL="0" distR="0" wp14:anchorId="5A248C94" wp14:editId="34CF4844">
-            <wp:extent cx="6132830" cy="2900045"/>
-            <wp:effectExtent l="0" t="0" r="1270" b="0"/>
-            <wp:docPr id="1540742634" name="Picture 1" descr="A screenshot of a computer&#10;&#10;Description automatically generated"/>
-            <wp:cNvGraphicFramePr>
-              <a:graphicFrameLocks xmlns:a="http://schemas.openxmlformats.org/drawingml/2006/main" noChangeAspect="1"/>
-            </wp:cNvGraphicFramePr>
-            <a:graphic xmlns:a="http://schemas.openxmlformats.org/drawingml/2006/main">
-              <a:graphicData uri="http://schemas.openxmlformats.org/drawingml/2006/picture">
-                <pic:pic xmlns:pic="http://schemas.openxmlformats.org/drawingml/2006/picture">
-                  <pic:nvPicPr>
-                    <pic:cNvPr id="1540742634" name="Picture 1" descr="A screenshot of a computer&#10;&#10;Description automatically generated"/>
-                    <pic:cNvPicPr/>
-                  </pic:nvPicPr>
-                  <pic:blipFill>
-                    <a:blip r:embed="rId48"/>
-                    <a:stretch>
-                      <a:fillRect/>
-                    </a:stretch>
-                  </pic:blipFill>
-                  <pic:spPr>
-                    <a:xfrm>
-                      <a:off x="0" y="0"/>
-                      <a:ext cx="6132830" cy="2900045"/>
-                    </a:xfrm>
-                    <a:prstGeom prst="rect">
-                      <a:avLst/>
-                    </a:prstGeom>
-                  </pic:spPr>
-                </pic:pic>
-              </a:graphicData>
-            </a:graphic>
-          </wp:inline>
-        </w:drawing>
-      </w:r>
-    </w:p>
-    <w:p>
-      <w:pPr>
-        <w:rPr>
-          <w:b/>
-          <w:bCs/>
-          <w:lang w:val="en-US" w:eastAsia="ja-JP"/>
-        </w:rPr>
-      </w:pPr>
-    </w:p>
-    <w:p>
-      <w:pPr>
-        <w:rPr>
-          <w:b/>
-          <w:bCs/>
-          <w:lang w:val="en-US" w:eastAsia="ja-JP"/>
-        </w:rPr>
-      </w:pPr>
-      <w:r>
-        <w:rPr>
-          <w:b/>
-          <w:bCs/>
-          <w:lang w:val="en-US" w:eastAsia="ja-JP"/>
-        </w:rPr>
-        <w:t>Database Table Involved</w:t>
-      </w:r>
-    </w:p>
-    <w:p>
-      <w:pPr>
-        <w:pStyle w:val="ListParagraph"/>
-        <w:numPr>
-          <w:ilvl w:val="0"/>
-          <w:numId w:val="44"/>
-        </w:numPr>
-        <w:rPr>
-          <w:lang w:val="en-US" w:eastAsia="ja-JP"/>
-        </w:rPr>
-      </w:pPr>
-      <w:proofErr w:type="spellStart"/>
-      <w:r>
-        <w:rPr>
-          <w:lang w:val="en-US" w:eastAsia="ja-JP"/>
-        </w:rPr>
-        <w:t>asset_issue_master</w:t>
-      </w:r>
-      <w:proofErr w:type="spellEnd"/>
-    </w:p>
-    <w:p>
-      <w:pPr>
-        <w:pStyle w:val="ListParagraph"/>
-        <w:numPr>
-          <w:ilvl w:val="0"/>
-          <w:numId w:val="44"/>
-        </w:numPr>
-        <w:rPr>
-          <w:lang w:val="en-US" w:eastAsia="ja-JP"/>
-        </w:rPr>
-      </w:pPr>
-      <w:proofErr w:type="spellStart"/>
-      <w:r>
-        <w:rPr>
-          <w:lang w:val="en-US" w:eastAsia="ja-JP"/>
-        </w:rPr>
-        <w:t>asset_request_master</w:t>
-      </w:r>
-      <w:proofErr w:type="spellEnd"/>
-    </w:p>
-    <w:p>
-      <w:pPr>
-        <w:rPr>
-          <w:lang w:val="en-US" w:eastAsia="ja-JP"/>
-        </w:rPr>
-      </w:pPr>
-    </w:p>
-    <w:p>
-      <w:pPr>
-        <w:rPr>
-          <w:lang w:val="en-US" w:eastAsia="ja-JP"/>
-        </w:rPr>
-      </w:pPr>
-    </w:p>
-    <w:p>
-      <w:pPr>
-        <w:tabs>
-          <w:tab w:val="left" w:pos="1527"/>
-        </w:tabs>
-        <w:rPr>
-          <w:lang w:val="en-US" w:eastAsia="ja-JP"/>
-        </w:rPr>
-      </w:pPr>
-      <w:r>
-        <w:rPr>
-          <w:lang w:val="en-US" w:eastAsia="ja-JP"/>
-        </w:rPr>
-        <w:tab/>
-      </w:r>
-    </w:p>
-    <w:p>
-      <w:pPr>
-        <w:pStyle w:val="Heading3"/>
-        <w:numPr>
-          <w:ilvl w:val="0"/>
-          <w:numId w:val="0"/>
-        </w:numPr>
         <w:rPr>
           <w:b w:val="0"/>
           <w:bCs w:val="0"/>
         </w:rPr>
       </w:pPr>
-      <w:r>
-        <w:rPr>
-          <w:b w:val="0"/>
-          <w:bCs w:val="0"/>
-        </w:rPr>
-        <w:t>4.1.</w:t>
-      </w:r>
-      <w:r>
-        <w:rPr>
-          <w:b w:val="0"/>
-          <w:bCs w:val="0"/>
-        </w:rPr>
-        <w:t>17 UC-017</w:t>
-      </w:r>
-      <w:r>
-        <w:rPr>
-          <w:b w:val="0"/>
-          <w:bCs w:val="0"/>
-        </w:rPr>
-        <w:t>:</w:t>
-      </w:r>
-      <w:r>
-        <w:rPr>
-          <w:b w:val="0"/>
-          <w:bCs w:val="0"/>
-        </w:rPr>
-        <w:t xml:space="preserve"> Report Issue</w:t>
-      </w:r>
-    </w:p>
-    <w:p>
-      <w:r>
-        <w:t>Purpose</w:t>
-      </w:r>
-    </w:p>
-    <w:p>
-      <w:pPr>
-        <w:pStyle w:val="ListParagraph"/>
-        <w:numPr>
-          <w:ilvl w:val="0"/>
-          <w:numId w:val="43"/>
-        </w:numPr>
-        <w:rPr>
-          <w:lang w:val="en-US" w:eastAsia="ja-JP"/>
-        </w:rPr>
-      </w:pPr>
-      <w:r>
-        <w:rPr>
-          <w:lang w:val="en-US" w:eastAsia="ja-JP"/>
-        </w:rPr>
-        <w:t xml:space="preserve">The use case describes how the employee </w:t>
-      </w:r>
-      <w:r>
-        <w:rPr>
-          <w:lang w:val="en-US" w:eastAsia="ja-JP"/>
-        </w:rPr>
-        <w:t>should report issues</w:t>
-      </w:r>
-      <w:r>
-        <w:rPr>
-          <w:lang w:val="en-US" w:eastAsia="ja-JP"/>
-        </w:rPr>
-        <w:t xml:space="preserve"> </w:t>
-      </w:r>
-      <w:proofErr w:type="gramStart"/>
-      <w:r>
-        <w:rPr>
-          <w:lang w:val="en-US" w:eastAsia="ja-JP"/>
-        </w:rPr>
-        <w:t>see</w:t>
-      </w:r>
-      <w:proofErr w:type="gramEnd"/>
-      <w:r>
-        <w:rPr>
-          <w:lang w:val="en-US" w:eastAsia="ja-JP"/>
-        </w:rPr>
-        <w:t xml:space="preserve"> </w:t>
-      </w:r>
-      <w:r>
-        <w:rPr>
-          <w:lang w:val="en-US" w:eastAsia="ja-JP"/>
-        </w:rPr>
-        <w:t>in the application.</w:t>
-      </w:r>
-    </w:p>
-    <w:p>
-      <w:pPr>
-        <w:rPr>
-          <w:lang w:val="en-US" w:eastAsia="ja-JP"/>
-        </w:rPr>
-      </w:pPr>
-      <w:r>
-        <w:rPr>
-          <w:lang w:val="en-US" w:eastAsia="ja-JP"/>
-        </w:rPr>
-        <w:t>Actors</w:t>
-      </w:r>
-    </w:p>
-    <w:p>
-      <w:pPr>
-        <w:pStyle w:val="ListParagraph"/>
-        <w:numPr>
-          <w:ilvl w:val="0"/>
-          <w:numId w:val="43"/>
-        </w:numPr>
-        <w:spacing w:line="360" w:lineRule="auto"/>
-        <w:jc w:val="both"/>
-      </w:pPr>
-      <w:r>
-        <w:t>T</w:t>
-      </w:r>
-      <w:r>
-        <w:t>he actor(s) that interact and participate in this use case is:</w:t>
-      </w:r>
-      <w:r>
-        <w:t xml:space="preserve"> </w:t>
-      </w:r>
-      <w:proofErr w:type="gramStart"/>
-      <w:r>
-        <w:t>Employee</w:t>
-      </w:r>
-      <w:proofErr w:type="gramEnd"/>
-    </w:p>
-    <w:p>
-      <w:pPr>
-        <w:jc w:val="center"/>
-        <w:rPr>
-          <w:lang w:val="en-US" w:eastAsia="ja-JP"/>
-        </w:rPr>
-      </w:pPr>
-      <w:r>
-        <w:rPr>
-          <w:noProof/>
-          <w:lang w:val="en-US" w:eastAsia="ja-JP"/>
-        </w:rPr>
-        <w:lastRenderedPageBreak/>
-        <w:drawing>
-          <wp:inline distT="0" distB="0" distL="0" distR="0" wp14:anchorId="0BCF57A1" wp14:editId="4F90D21B">
-            <wp:extent cx="4849957" cy="1438275"/>
-            <wp:effectExtent l="0" t="0" r="8255" b="0"/>
-            <wp:docPr id="1970219372" name="Picture 33" descr="A diagram of a person's life cycle&#10;&#10;Description automatically generated"/>
-            <wp:cNvGraphicFramePr>
-              <a:graphicFrameLocks xmlns:a="http://schemas.openxmlformats.org/drawingml/2006/main" noChangeAspect="1"/>
-            </wp:cNvGraphicFramePr>
-            <a:graphic xmlns:a="http://schemas.openxmlformats.org/drawingml/2006/main">
-              <a:graphicData uri="http://schemas.openxmlformats.org/drawingml/2006/picture">
-                <pic:pic xmlns:pic="http://schemas.openxmlformats.org/drawingml/2006/picture">
-                  <pic:nvPicPr>
-                    <pic:cNvPr id="1970219372" name="Picture 33" descr="A diagram of a person's life cycle&#10;&#10;Description automatically generated"/>
-                    <pic:cNvPicPr/>
-                  </pic:nvPicPr>
-                  <pic:blipFill>
-                    <a:blip r:embed="rId49">
-                      <a:extLst>
-                        <a:ext uri="{28A0092B-C50C-407E-A947-70E740481C1C}">
-                          <a14:useLocalDpi xmlns:a14="http://schemas.microsoft.com/office/drawing/2010/main" val="0"/>
-                        </a:ext>
-                      </a:extLst>
-                    </a:blip>
-                    <a:stretch>
-                      <a:fillRect/>
-                    </a:stretch>
-                  </pic:blipFill>
-                  <pic:spPr>
-                    <a:xfrm>
-                      <a:off x="0" y="0"/>
-                      <a:ext cx="4851785" cy="1438817"/>
-                    </a:xfrm>
-                    <a:prstGeom prst="rect">
-                      <a:avLst/>
-                    </a:prstGeom>
-                  </pic:spPr>
-                </pic:pic>
-              </a:graphicData>
-            </a:graphic>
-          </wp:inline>
-        </w:drawing>
-      </w:r>
-    </w:p>
-    <w:p>
-      <w:pPr>
-        <w:rPr>
-          <w:b/>
-          <w:bCs/>
-          <w:lang w:val="en-US" w:eastAsia="ja-JP"/>
-        </w:rPr>
-      </w:pPr>
-      <w:r>
-        <w:rPr>
-          <w:b/>
-          <w:bCs/>
-          <w:lang w:val="en-US" w:eastAsia="ja-JP"/>
-        </w:rPr>
-        <w:t>Pre-conditions</w:t>
-      </w:r>
-    </w:p>
-    <w:p>
-      <w:pPr>
-        <w:pStyle w:val="ListParagraph"/>
-        <w:numPr>
-          <w:ilvl w:val="0"/>
-          <w:numId w:val="43"/>
-        </w:numPr>
-        <w:rPr>
-          <w:lang w:val="en-US" w:eastAsia="ja-JP"/>
-        </w:rPr>
-      </w:pPr>
-      <w:r>
-        <w:rPr>
-          <w:lang w:val="en-US" w:eastAsia="ja-JP"/>
-        </w:rPr>
-        <w:t xml:space="preserve">User should be logged in the </w:t>
-      </w:r>
-      <w:proofErr w:type="gramStart"/>
-      <w:r>
-        <w:rPr>
-          <w:lang w:val="en-US" w:eastAsia="ja-JP"/>
-        </w:rPr>
-        <w:t>application</w:t>
-      </w:r>
-      <w:proofErr w:type="gramEnd"/>
-    </w:p>
-    <w:p>
-      <w:pPr>
-        <w:pStyle w:val="ListParagraph"/>
-        <w:numPr>
-          <w:ilvl w:val="0"/>
-          <w:numId w:val="43"/>
-        </w:numPr>
-        <w:rPr>
-          <w:lang w:val="en-US" w:eastAsia="ja-JP"/>
-        </w:rPr>
-      </w:pPr>
-      <w:r>
-        <w:rPr>
-          <w:lang w:val="en-US" w:eastAsia="ja-JP"/>
-        </w:rPr>
-        <w:t xml:space="preserve">Employee Portal should be </w:t>
-      </w:r>
-      <w:proofErr w:type="gramStart"/>
-      <w:r>
-        <w:rPr>
-          <w:lang w:val="en-US" w:eastAsia="ja-JP"/>
-        </w:rPr>
-        <w:t>displayed</w:t>
-      </w:r>
-      <w:proofErr w:type="gramEnd"/>
-    </w:p>
-    <w:p>
-      <w:pPr>
-        <w:rPr>
-          <w:b/>
-          <w:bCs/>
-          <w:lang w:val="en-US" w:eastAsia="ja-JP"/>
-        </w:rPr>
-      </w:pPr>
-      <w:r>
-        <w:rPr>
-          <w:b/>
-          <w:bCs/>
-          <w:lang w:val="en-US" w:eastAsia="ja-JP"/>
-        </w:rPr>
-        <w:t>Post-conditions</w:t>
-      </w:r>
-    </w:p>
-    <w:p>
-      <w:pPr>
-        <w:pStyle w:val="ListParagraph"/>
-        <w:numPr>
-          <w:ilvl w:val="0"/>
-          <w:numId w:val="45"/>
-        </w:numPr>
-        <w:rPr>
-          <w:lang w:val="en-US" w:eastAsia="ja-JP"/>
-        </w:rPr>
-      </w:pPr>
-      <w:r>
-        <w:rPr>
-          <w:lang w:val="en-US" w:eastAsia="ja-JP"/>
-        </w:rPr>
-        <w:t xml:space="preserve">Issue should be </w:t>
-      </w:r>
-      <w:proofErr w:type="gramStart"/>
-      <w:r>
-        <w:rPr>
-          <w:lang w:val="en-US" w:eastAsia="ja-JP"/>
-        </w:rPr>
-        <w:t>raised</w:t>
-      </w:r>
-      <w:proofErr w:type="gramEnd"/>
-      <w:r>
-        <w:rPr>
-          <w:lang w:val="en-US" w:eastAsia="ja-JP"/>
-        </w:rPr>
-        <w:t xml:space="preserve"> and sweet success alert message should be displayed.</w:t>
-      </w:r>
-    </w:p>
-    <w:p>
-      <w:pPr>
-        <w:pStyle w:val="ListParagraph"/>
-        <w:numPr>
-          <w:ilvl w:val="0"/>
-          <w:numId w:val="45"/>
-        </w:numPr>
-        <w:rPr>
-          <w:lang w:val="en-US" w:eastAsia="ja-JP"/>
-        </w:rPr>
-      </w:pPr>
-      <w:proofErr w:type="gramStart"/>
-      <w:r>
-        <w:rPr>
-          <w:lang w:val="en-US" w:eastAsia="ja-JP"/>
-        </w:rPr>
-        <w:t>Issue</w:t>
-      </w:r>
-      <w:proofErr w:type="gramEnd"/>
-      <w:r>
-        <w:rPr>
-          <w:lang w:val="en-US" w:eastAsia="ja-JP"/>
-        </w:rPr>
-        <w:t xml:space="preserve"> table should be updated with updated information</w:t>
-      </w:r>
-      <w:r>
-        <w:rPr>
-          <w:lang w:val="en-US" w:eastAsia="ja-JP"/>
-        </w:rPr>
-        <w:t>.</w:t>
-      </w:r>
-    </w:p>
-    <w:p>
-      <w:pPr>
-        <w:rPr>
-          <w:b/>
-          <w:bCs/>
-          <w:lang w:val="en-US" w:eastAsia="ja-JP"/>
-        </w:rPr>
-      </w:pPr>
-      <w:r>
-        <w:rPr>
-          <w:b/>
-          <w:bCs/>
-          <w:lang w:val="en-US" w:eastAsia="ja-JP"/>
-        </w:rPr>
-        <w:t>Basic Flow</w:t>
-      </w:r>
-    </w:p>
-    <w:p>
-      <w:pPr>
-        <w:pStyle w:val="ListParagraph"/>
-        <w:numPr>
-          <w:ilvl w:val="0"/>
-          <w:numId w:val="46"/>
-        </w:numPr>
-        <w:rPr>
-          <w:lang w:val="en-US" w:eastAsia="ja-JP"/>
-        </w:rPr>
-      </w:pPr>
-      <w:r>
-        <w:rPr>
-          <w:lang w:val="en-US" w:eastAsia="ja-JP"/>
-        </w:rPr>
-        <w:t>User clicks on the Report Issue button in the allocated assets table.</w:t>
-      </w:r>
-    </w:p>
-    <w:p>
-      <w:pPr>
-        <w:pStyle w:val="ListParagraph"/>
-        <w:numPr>
-          <w:ilvl w:val="0"/>
-          <w:numId w:val="46"/>
-        </w:numPr>
-        <w:rPr>
-          <w:lang w:val="en-US" w:eastAsia="ja-JP"/>
-        </w:rPr>
-      </w:pPr>
-      <w:r>
-        <w:rPr>
-          <w:lang w:val="en-US" w:eastAsia="ja-JP"/>
-        </w:rPr>
-        <w:t>Report Issue modal should be displayed.</w:t>
-      </w:r>
-    </w:p>
-    <w:p>
-      <w:pPr>
-        <w:pStyle w:val="ListParagraph"/>
-        <w:numPr>
-          <w:ilvl w:val="0"/>
-          <w:numId w:val="46"/>
-        </w:numPr>
-        <w:rPr>
-          <w:lang w:val="en-US" w:eastAsia="ja-JP"/>
-        </w:rPr>
-      </w:pPr>
-      <w:r>
-        <w:rPr>
-          <w:lang w:val="en-US" w:eastAsia="ja-JP"/>
-        </w:rPr>
-        <w:t xml:space="preserve">User should </w:t>
-      </w:r>
-      <w:proofErr w:type="gramStart"/>
-      <w:r>
-        <w:rPr>
-          <w:lang w:val="en-US" w:eastAsia="ja-JP"/>
-        </w:rPr>
-        <w:t>clicks</w:t>
-      </w:r>
-      <w:proofErr w:type="gramEnd"/>
-      <w:r>
-        <w:rPr>
-          <w:lang w:val="en-US" w:eastAsia="ja-JP"/>
-        </w:rPr>
-        <w:t xml:space="preserve"> on report issue button</w:t>
-      </w:r>
-    </w:p>
-    <w:p>
-      <w:pPr>
-        <w:pStyle w:val="ListParagraph"/>
-        <w:numPr>
-          <w:ilvl w:val="0"/>
-          <w:numId w:val="46"/>
-        </w:numPr>
-        <w:rPr>
-          <w:lang w:val="en-US" w:eastAsia="ja-JP"/>
-        </w:rPr>
-      </w:pPr>
-      <w:proofErr w:type="gramStart"/>
-      <w:r>
-        <w:rPr>
-          <w:lang w:val="en-US" w:eastAsia="ja-JP"/>
-        </w:rPr>
-        <w:t>Issue</w:t>
-      </w:r>
-      <w:proofErr w:type="gramEnd"/>
-      <w:r>
-        <w:rPr>
-          <w:lang w:val="en-US" w:eastAsia="ja-JP"/>
-        </w:rPr>
-        <w:t xml:space="preserve"> should be </w:t>
-      </w:r>
-      <w:r>
-        <w:rPr>
-          <w:lang w:val="en-US" w:eastAsia="ja-JP"/>
-        </w:rPr>
-        <w:t>updated in the database and sweet success message should be displayed.</w:t>
-      </w:r>
-    </w:p>
-    <w:p>
-      <w:pPr>
-        <w:pStyle w:val="ListParagraph"/>
-        <w:numPr>
-          <w:ilvl w:val="0"/>
-          <w:numId w:val="46"/>
-        </w:numPr>
-        <w:rPr>
-          <w:lang w:val="en-US" w:eastAsia="ja-JP"/>
-        </w:rPr>
-      </w:pPr>
-      <w:r>
-        <w:rPr>
-          <w:lang w:val="en-US" w:eastAsia="ja-JP"/>
-        </w:rPr>
-        <w:t>Report Issue modal should be closed.</w:t>
-      </w:r>
-    </w:p>
-    <w:p>
-      <w:pPr>
-        <w:rPr>
-          <w:b/>
-          <w:bCs/>
-          <w:lang w:val="en-US" w:eastAsia="ja-JP"/>
-        </w:rPr>
-      </w:pPr>
-      <w:r>
-        <w:rPr>
-          <w:b/>
-          <w:bCs/>
-          <w:lang w:val="en-US" w:eastAsia="ja-JP"/>
-        </w:rPr>
-        <w:t>Alternate Issue</w:t>
-      </w:r>
-    </w:p>
-    <w:p>
-      <w:pPr>
-        <w:pStyle w:val="ListParagraph"/>
-        <w:numPr>
-          <w:ilvl w:val="0"/>
-          <w:numId w:val="47"/>
-        </w:numPr>
-        <w:rPr>
-          <w:lang w:val="en-US" w:eastAsia="ja-JP"/>
-        </w:rPr>
-      </w:pPr>
-      <w:r>
-        <w:rPr>
-          <w:lang w:val="en-US" w:eastAsia="ja-JP"/>
-        </w:rPr>
-        <w:t>NA</w:t>
-      </w:r>
-    </w:p>
-    <w:p>
-      <w:pPr>
-        <w:rPr>
-          <w:b/>
-          <w:bCs/>
-          <w:lang w:val="en-US" w:eastAsia="ja-JP"/>
-        </w:rPr>
-      </w:pPr>
-      <w:r>
-        <w:rPr>
-          <w:b/>
-          <w:bCs/>
-          <w:lang w:val="en-US" w:eastAsia="ja-JP"/>
-        </w:rPr>
-        <w:t xml:space="preserve">Failure Case </w:t>
-      </w:r>
-    </w:p>
-    <w:p>
-      <w:pPr>
-        <w:pStyle w:val="ListParagraph"/>
-        <w:numPr>
-          <w:ilvl w:val="0"/>
-          <w:numId w:val="47"/>
-        </w:numPr>
-        <w:rPr>
-          <w:lang w:val="en-US" w:eastAsia="ja-JP"/>
-        </w:rPr>
-      </w:pPr>
-      <w:r>
-        <w:rPr>
-          <w:lang w:val="en-US" w:eastAsia="ja-JP"/>
-        </w:rPr>
-        <w:t>NA</w:t>
-      </w:r>
-    </w:p>
-    <w:p>
-      <w:pPr>
-        <w:rPr>
-          <w:b/>
-          <w:bCs/>
-          <w:lang w:val="en-US" w:eastAsia="ja-JP"/>
-        </w:rPr>
-      </w:pPr>
-      <w:r>
-        <w:rPr>
-          <w:b/>
-          <w:bCs/>
-          <w:lang w:val="en-US" w:eastAsia="ja-JP"/>
-        </w:rPr>
-        <w:t>Screen Design</w:t>
-      </w:r>
-    </w:p>
-    <w:p>
-      <w:pPr>
-        <w:rPr>
-          <w:lang w:val="en-US" w:eastAsia="ja-JP"/>
-        </w:rPr>
-      </w:pPr>
-      <w:r>
-        <w:rPr>
-          <w:lang w:val="en-US" w:eastAsia="ja-JP"/>
-        </w:rPr>
-        <w:drawing>
-          <wp:inline distT="0" distB="0" distL="0" distR="0" wp14:anchorId="52945572" wp14:editId="2603A379">
-            <wp:extent cx="6132830" cy="2912745"/>
-            <wp:effectExtent l="0" t="0" r="1270" b="1905"/>
-            <wp:docPr id="1012801674" name="Picture 1"/>
-            <wp:cNvGraphicFramePr>
-              <a:graphicFrameLocks xmlns:a="http://schemas.openxmlformats.org/drawingml/2006/main" noChangeAspect="1"/>
-            </wp:cNvGraphicFramePr>
-            <a:graphic xmlns:a="http://schemas.openxmlformats.org/drawingml/2006/main">
-              <a:graphicData uri="http://schemas.openxmlformats.org/drawingml/2006/picture">
-                <pic:pic xmlns:pic="http://schemas.openxmlformats.org/drawingml/2006/picture">
-                  <pic:nvPicPr>
-                    <pic:cNvPr id="1012801674" name=""/>
-                    <pic:cNvPicPr/>
-                  </pic:nvPicPr>
-                  <pic:blipFill>
-                    <a:blip r:embed="rId50"/>
-                    <a:stretch>
-                      <a:fillRect/>
-                    </a:stretch>
-                  </pic:blipFill>
-                  <pic:spPr>
-                    <a:xfrm>
-                      <a:off x="0" y="0"/>
-                      <a:ext cx="6132830" cy="2912745"/>
-                    </a:xfrm>
-                    <a:prstGeom prst="rect">
-                      <a:avLst/>
-                    </a:prstGeom>
-                  </pic:spPr>
-                </pic:pic>
-              </a:graphicData>
-            </a:graphic>
-          </wp:inline>
-        </w:drawing>
-      </w:r>
-    </w:p>
-    <w:p>
-      <w:pPr>
-        <w:rPr>
-          <w:lang w:val="en-US" w:eastAsia="ja-JP"/>
-        </w:rPr>
-      </w:pPr>
-    </w:p>
-    <w:p>
-      <w:pPr>
-        <w:rPr>
-          <w:b/>
-          <w:bCs/>
-          <w:lang w:val="en-US" w:eastAsia="ja-JP"/>
-        </w:rPr>
-      </w:pPr>
-      <w:r>
-        <w:rPr>
-          <w:b/>
-          <w:bCs/>
-          <w:lang w:val="en-US" w:eastAsia="ja-JP"/>
-        </w:rPr>
-        <w:lastRenderedPageBreak/>
-        <w:t>Database Table Involved</w:t>
-      </w:r>
-    </w:p>
-    <w:p>
-      <w:pPr>
-        <w:pStyle w:val="ListParagraph"/>
-        <w:numPr>
-          <w:ilvl w:val="0"/>
-          <w:numId w:val="47"/>
-        </w:numPr>
-        <w:rPr>
-          <w:lang w:val="en-US" w:eastAsia="ja-JP"/>
-        </w:rPr>
-      </w:pPr>
-      <w:proofErr w:type="spellStart"/>
-      <w:r>
-        <w:rPr>
-          <w:lang w:val="en-US" w:eastAsia="ja-JP"/>
-        </w:rPr>
-        <w:t>asset_issue_master</w:t>
-      </w:r>
-      <w:proofErr w:type="spellEnd"/>
-    </w:p>
-    <w:p>
-      <w:pPr>
-        <w:rPr>
-          <w:lang w:val="en-US" w:eastAsia="ja-JP"/>
-        </w:rPr>
-      </w:pPr>
-    </w:p>
-    <w:p/>
-    <w:p>
-      <w:pPr>
-        <w:pStyle w:val="Heading3"/>
-        <w:numPr>
-          <w:ilvl w:val="0"/>
-          <w:numId w:val="0"/>
-        </w:numPr>
-        <w:rPr>
-          <w:b w:val="0"/>
-          <w:bCs w:val="0"/>
-        </w:rPr>
-      </w:pPr>
-      <w:r>
-        <w:rPr>
-          <w:b w:val="0"/>
-          <w:bCs w:val="0"/>
-        </w:rPr>
-        <w:t>4.1.18 UC-018 Request New Asset</w:t>
-      </w:r>
-    </w:p>
-    <w:p>
-      <w:pPr>
-        <w:rPr>
-          <w:b/>
-          <w:bCs/>
-          <w:lang w:val="en-US" w:eastAsia="ja-JP"/>
-        </w:rPr>
-      </w:pPr>
-      <w:r>
-        <w:rPr>
-          <w:b/>
-          <w:bCs/>
-          <w:lang w:val="en-US" w:eastAsia="ja-JP"/>
-        </w:rPr>
-        <w:t>Purpose</w:t>
-      </w:r>
-    </w:p>
-    <w:p>
-      <w:pPr>
-        <w:pStyle w:val="ListParagraph"/>
-        <w:numPr>
-          <w:ilvl w:val="0"/>
-          <w:numId w:val="43"/>
-        </w:numPr>
-        <w:rPr>
-          <w:lang w:val="en-US" w:eastAsia="ja-JP"/>
-        </w:rPr>
-      </w:pPr>
-      <w:r>
-        <w:rPr>
-          <w:lang w:val="en-US" w:eastAsia="ja-JP"/>
-        </w:rPr>
-        <w:t xml:space="preserve">The use case describes how the employee </w:t>
-      </w:r>
-      <w:r>
-        <w:rPr>
-          <w:lang w:val="en-US" w:eastAsia="ja-JP"/>
-        </w:rPr>
-        <w:t xml:space="preserve">should request new </w:t>
-      </w:r>
-      <w:r>
-        <w:rPr>
-          <w:lang w:val="en-US" w:eastAsia="ja-JP"/>
-        </w:rPr>
-        <w:t xml:space="preserve">assets </w:t>
-      </w:r>
-      <w:proofErr w:type="gramStart"/>
-      <w:r>
-        <w:rPr>
-          <w:lang w:val="en-US" w:eastAsia="ja-JP"/>
-        </w:rPr>
-        <w:t>allocated</w:t>
-      </w:r>
-      <w:proofErr w:type="gramEnd"/>
-      <w:r>
-        <w:rPr>
-          <w:lang w:val="en-US" w:eastAsia="ja-JP"/>
-        </w:rPr>
-        <w:t xml:space="preserve"> him</w:t>
-      </w:r>
-      <w:r>
-        <w:rPr>
-          <w:lang w:val="en-US" w:eastAsia="ja-JP"/>
-        </w:rPr>
-        <w:t>.</w:t>
-      </w:r>
-    </w:p>
-    <w:p>
-      <w:pPr>
-        <w:rPr>
-          <w:b/>
-          <w:bCs/>
-          <w:lang w:val="en-US" w:eastAsia="ja-JP"/>
-        </w:rPr>
-      </w:pPr>
-      <w:r>
-        <w:rPr>
-          <w:b/>
-          <w:bCs/>
-          <w:lang w:val="en-US" w:eastAsia="ja-JP"/>
-        </w:rPr>
-        <w:t>Actors</w:t>
-      </w:r>
-    </w:p>
-    <w:p>
-      <w:pPr>
-        <w:pStyle w:val="ListParagraph"/>
-        <w:numPr>
-          <w:ilvl w:val="0"/>
-          <w:numId w:val="43"/>
-        </w:numPr>
-        <w:spacing w:line="360" w:lineRule="auto"/>
-        <w:jc w:val="both"/>
-      </w:pPr>
-      <w:r>
-        <w:t>T</w:t>
-      </w:r>
-      <w:r>
-        <w:t>he actor(s) that interact and participate in this use case is:</w:t>
-      </w:r>
-      <w:r>
-        <w:t xml:space="preserve"> </w:t>
-      </w:r>
-      <w:proofErr w:type="gramStart"/>
-      <w:r>
-        <w:t>Employee</w:t>
-      </w:r>
-      <w:proofErr w:type="gramEnd"/>
-    </w:p>
-    <w:p>
-      <w:pPr>
-        <w:pStyle w:val="ListParagraph"/>
-        <w:spacing w:line="360" w:lineRule="auto"/>
-        <w:ind w:left="1080"/>
-        <w:jc w:val="both"/>
-      </w:pPr>
-      <w:r>
-        <w:rPr>
-          <w:noProof/>
-        </w:rPr>
-        <w:drawing>
-          <wp:inline distT="0" distB="0" distL="0" distR="0" wp14:anchorId="7ABDA8CB" wp14:editId="153244C9">
-            <wp:extent cx="4911436" cy="1438275"/>
-            <wp:effectExtent l="0" t="0" r="3810" b="0"/>
-            <wp:docPr id="810920097" name="Picture 34"/>
-            <wp:cNvGraphicFramePr>
-              <a:graphicFrameLocks xmlns:a="http://schemas.openxmlformats.org/drawingml/2006/main" noChangeAspect="1"/>
-            </wp:cNvGraphicFramePr>
-            <a:graphic xmlns:a="http://schemas.openxmlformats.org/drawingml/2006/main">
-              <a:graphicData uri="http://schemas.openxmlformats.org/drawingml/2006/picture">
-                <pic:pic xmlns:pic="http://schemas.openxmlformats.org/drawingml/2006/picture">
-                  <pic:nvPicPr>
-                    <pic:cNvPr id="810920097" name="Picture 810920097"/>
-                    <pic:cNvPicPr/>
-                  </pic:nvPicPr>
-                  <pic:blipFill>
-                    <a:blip r:embed="rId51">
-                      <a:extLst>
-                        <a:ext uri="{28A0092B-C50C-407E-A947-70E740481C1C}">
-                          <a14:useLocalDpi xmlns:a14="http://schemas.microsoft.com/office/drawing/2010/main" val="0"/>
-                        </a:ext>
-                      </a:extLst>
-                    </a:blip>
-                    <a:stretch>
-                      <a:fillRect/>
-                    </a:stretch>
-                  </pic:blipFill>
-                  <pic:spPr>
-                    <a:xfrm>
-                      <a:off x="0" y="0"/>
-                      <a:ext cx="4912470" cy="1438578"/>
-                    </a:xfrm>
-                    <a:prstGeom prst="rect">
-                      <a:avLst/>
-                    </a:prstGeom>
-                  </pic:spPr>
-                </pic:pic>
-              </a:graphicData>
-            </a:graphic>
-          </wp:inline>
-        </w:drawing>
-      </w:r>
-    </w:p>
-    <w:p>
-      <w:pPr>
-        <w:spacing w:line="360" w:lineRule="auto"/>
-        <w:jc w:val="both"/>
-        <w:rPr>
-          <w:b/>
-          <w:bCs/>
-        </w:rPr>
-      </w:pPr>
-      <w:r>
-        <w:rPr>
-          <w:b/>
-          <w:bCs/>
-        </w:rPr>
-        <w:t>Pre-conditions</w:t>
-      </w:r>
-    </w:p>
-    <w:p>
-      <w:pPr>
-        <w:pStyle w:val="ListParagraph"/>
-        <w:numPr>
-          <w:ilvl w:val="0"/>
-          <w:numId w:val="43"/>
-        </w:numPr>
-        <w:spacing w:line="360" w:lineRule="auto"/>
-        <w:jc w:val="both"/>
-      </w:pPr>
-      <w:r>
-        <w:t>Employee</w:t>
-      </w:r>
-      <w:r>
-        <w:t xml:space="preserve"> user</w:t>
-      </w:r>
-      <w:r>
-        <w:t xml:space="preserve"> should be </w:t>
-      </w:r>
-      <w:r>
-        <w:t>logged in the applica</w:t>
-      </w:r>
-      <w:r>
-        <w:t>tion.</w:t>
-      </w:r>
-    </w:p>
-    <w:p>
-      <w:pPr>
-        <w:pStyle w:val="ListParagraph"/>
-        <w:numPr>
-          <w:ilvl w:val="0"/>
-          <w:numId w:val="43"/>
-        </w:numPr>
-        <w:spacing w:line="360" w:lineRule="auto"/>
-        <w:jc w:val="both"/>
-      </w:pPr>
-      <w:r>
-        <w:t xml:space="preserve">Employee portal screen should be </w:t>
-      </w:r>
-      <w:proofErr w:type="gramStart"/>
-      <w:r>
-        <w:t>displayed</w:t>
-      </w:r>
-      <w:proofErr w:type="gramEnd"/>
-    </w:p>
-    <w:p>
-      <w:pPr>
-        <w:spacing w:line="360" w:lineRule="auto"/>
-        <w:jc w:val="both"/>
-        <w:rPr>
-          <w:b/>
-          <w:bCs/>
-        </w:rPr>
-      </w:pPr>
-      <w:r>
-        <w:rPr>
-          <w:b/>
-          <w:bCs/>
-        </w:rPr>
-        <w:t>Post-conditions</w:t>
-      </w:r>
-    </w:p>
-    <w:p>
-      <w:pPr>
-        <w:pStyle w:val="ListParagraph"/>
-        <w:numPr>
-          <w:ilvl w:val="0"/>
-          <w:numId w:val="48"/>
-        </w:numPr>
-        <w:spacing w:line="360" w:lineRule="auto"/>
-        <w:jc w:val="both"/>
-      </w:pPr>
-      <w:r>
-        <w:t xml:space="preserve">New asset request should be </w:t>
-      </w:r>
-      <w:proofErr w:type="gramStart"/>
-      <w:r>
-        <w:t>raised</w:t>
-      </w:r>
-      <w:proofErr w:type="gramEnd"/>
-    </w:p>
-    <w:p>
-      <w:pPr>
-        <w:pStyle w:val="ListParagraph"/>
-        <w:numPr>
-          <w:ilvl w:val="0"/>
-          <w:numId w:val="48"/>
-        </w:numPr>
-        <w:spacing w:line="360" w:lineRule="auto"/>
-        <w:jc w:val="both"/>
-      </w:pPr>
-      <w:r>
-        <w:t xml:space="preserve">Issues table should be updated with new </w:t>
-      </w:r>
-      <w:proofErr w:type="gramStart"/>
-      <w:r>
-        <w:t>information</w:t>
-      </w:r>
-      <w:proofErr w:type="gramEnd"/>
-    </w:p>
-    <w:p>
-      <w:pPr>
-        <w:spacing w:line="360" w:lineRule="auto"/>
-        <w:jc w:val="both"/>
-        <w:rPr>
-          <w:b/>
-          <w:bCs/>
-        </w:rPr>
-      </w:pPr>
-      <w:r>
-        <w:rPr>
-          <w:b/>
-          <w:bCs/>
-        </w:rPr>
-        <w:t>Basic Flow</w:t>
-      </w:r>
-    </w:p>
-    <w:p>
-      <w:pPr>
-        <w:pStyle w:val="ListParagraph"/>
-        <w:numPr>
-          <w:ilvl w:val="0"/>
-          <w:numId w:val="49"/>
-        </w:numPr>
-        <w:spacing w:line="360" w:lineRule="auto"/>
-        <w:jc w:val="both"/>
-      </w:pPr>
-      <w:r>
-        <w:t xml:space="preserve">User should be on employee </w:t>
-      </w:r>
-      <w:proofErr w:type="gramStart"/>
-      <w:r>
-        <w:t>portal  screen</w:t>
-      </w:r>
-      <w:proofErr w:type="gramEnd"/>
-      <w:r>
-        <w:t>.</w:t>
-      </w:r>
-    </w:p>
-    <w:p>
-      <w:pPr>
-        <w:pStyle w:val="ListParagraph"/>
-        <w:numPr>
-          <w:ilvl w:val="0"/>
-          <w:numId w:val="49"/>
-        </w:numPr>
-        <w:spacing w:line="360" w:lineRule="auto"/>
-        <w:jc w:val="both"/>
-      </w:pPr>
-      <w:r>
-        <w:t xml:space="preserve">User clicks on the request new asset button in the </w:t>
-      </w:r>
-      <w:r>
-        <w:t>navbar.</w:t>
-      </w:r>
-    </w:p>
-    <w:p>
-      <w:pPr>
-        <w:pStyle w:val="ListParagraph"/>
-        <w:numPr>
-          <w:ilvl w:val="0"/>
-          <w:numId w:val="49"/>
-        </w:numPr>
-        <w:spacing w:line="360" w:lineRule="auto"/>
-        <w:jc w:val="both"/>
-      </w:pPr>
-      <w:r>
-        <w:t>Request New Asset modal should be displayed.</w:t>
-      </w:r>
-    </w:p>
-    <w:p>
-      <w:pPr>
-        <w:pStyle w:val="ListParagraph"/>
-        <w:numPr>
-          <w:ilvl w:val="0"/>
-          <w:numId w:val="49"/>
-        </w:numPr>
-        <w:spacing w:line="360" w:lineRule="auto"/>
-        <w:jc w:val="both"/>
-      </w:pPr>
-      <w:proofErr w:type="gramStart"/>
-      <w:r>
-        <w:t>User</w:t>
-      </w:r>
-      <w:proofErr w:type="gramEnd"/>
-      <w:r>
-        <w:t xml:space="preserve"> click on Request Asset button. </w:t>
-      </w:r>
-    </w:p>
-    <w:p>
-      <w:pPr>
-        <w:pStyle w:val="ListParagraph"/>
-        <w:numPr>
-          <w:ilvl w:val="0"/>
-          <w:numId w:val="49"/>
-        </w:numPr>
-        <w:spacing w:line="360" w:lineRule="auto"/>
-        <w:jc w:val="both"/>
-      </w:pPr>
-      <w:r>
-        <w:t xml:space="preserve">Sweet success alert message should be </w:t>
-      </w:r>
-      <w:proofErr w:type="gramStart"/>
-      <w:r>
-        <w:t>displayed</w:t>
-      </w:r>
-      <w:proofErr w:type="gramEnd"/>
-      <w:r>
-        <w:t xml:space="preserve"> </w:t>
-      </w:r>
-    </w:p>
-    <w:p>
-      <w:pPr>
-        <w:pStyle w:val="ListParagraph"/>
-        <w:numPr>
-          <w:ilvl w:val="0"/>
-          <w:numId w:val="49"/>
-        </w:numPr>
-        <w:spacing w:line="360" w:lineRule="auto"/>
-        <w:jc w:val="both"/>
-      </w:pPr>
-      <w:r>
-        <w:t>Issue table should be updated with new information.</w:t>
-      </w:r>
-    </w:p>
-    <w:p>
-      <w:pPr>
-        <w:spacing w:line="360" w:lineRule="auto"/>
-        <w:jc w:val="both"/>
-        <w:rPr>
-          <w:b/>
-          <w:bCs/>
-        </w:rPr>
-      </w:pPr>
-      <w:r>
-        <w:rPr>
-          <w:b/>
-          <w:bCs/>
-        </w:rPr>
-        <w:t>Alternate Flow</w:t>
-      </w:r>
-    </w:p>
-    <w:p>
-      <w:pPr>
-        <w:pStyle w:val="ListParagraph"/>
-        <w:numPr>
-          <w:ilvl w:val="0"/>
-          <w:numId w:val="50"/>
-        </w:numPr>
-        <w:spacing w:line="360" w:lineRule="auto"/>
-        <w:jc w:val="both"/>
-      </w:pPr>
-      <w:r>
-        <w:t>NA</w:t>
-      </w:r>
-    </w:p>
-    <w:p>
-      <w:pPr>
-        <w:spacing w:line="360" w:lineRule="auto"/>
-        <w:jc w:val="both"/>
-      </w:pPr>
-    </w:p>
-    <w:p>
-      <w:pPr>
-        <w:spacing w:line="360" w:lineRule="auto"/>
-        <w:jc w:val="both"/>
-        <w:rPr>
-          <w:b/>
-          <w:bCs/>
-        </w:rPr>
-      </w:pPr>
-      <w:r>
-        <w:rPr>
-          <w:b/>
-          <w:bCs/>
-        </w:rPr>
-        <w:lastRenderedPageBreak/>
-        <w:t>Failure Case</w:t>
-      </w:r>
-    </w:p>
-    <w:p>
-      <w:pPr>
-        <w:pStyle w:val="ListParagraph"/>
-        <w:numPr>
-          <w:ilvl w:val="0"/>
-          <w:numId w:val="50"/>
-        </w:numPr>
-        <w:spacing w:line="360" w:lineRule="auto"/>
-        <w:jc w:val="both"/>
-      </w:pPr>
-      <w:r>
-        <w:t>NA</w:t>
-      </w:r>
-    </w:p>
-    <w:p>
-      <w:pPr>
-        <w:rPr>
-          <w:b/>
-          <w:bCs/>
-        </w:rPr>
-      </w:pPr>
-      <w:r>
-        <w:rPr>
-          <w:b/>
-          <w:bCs/>
-        </w:rPr>
-        <w:t>Screen Design</w:t>
-      </w:r>
-    </w:p>
-    <w:p>
-      <w:r>
-        <w:drawing>
-          <wp:inline distT="0" distB="0" distL="0" distR="0" wp14:anchorId="740B5635" wp14:editId="5A0AF61C">
-            <wp:extent cx="6132830" cy="2915920"/>
-            <wp:effectExtent l="0" t="0" r="1270" b="0"/>
-            <wp:docPr id="1231795930" name="Picture 1" descr="A screenshot of a computer&#10;&#10;Description automatically generated"/>
-            <wp:cNvGraphicFramePr>
-              <a:graphicFrameLocks xmlns:a="http://schemas.openxmlformats.org/drawingml/2006/main" noChangeAspect="1"/>
-            </wp:cNvGraphicFramePr>
-            <a:graphic xmlns:a="http://schemas.openxmlformats.org/drawingml/2006/main">
-              <a:graphicData uri="http://schemas.openxmlformats.org/drawingml/2006/picture">
-                <pic:pic xmlns:pic="http://schemas.openxmlformats.org/drawingml/2006/picture">
-                  <pic:nvPicPr>
-                    <pic:cNvPr id="1231795930" name="Picture 1" descr="A screenshot of a computer&#10;&#10;Description automatically generated"/>
-                    <pic:cNvPicPr/>
-                  </pic:nvPicPr>
-                  <pic:blipFill>
-                    <a:blip r:embed="rId52"/>
-                    <a:stretch>
-                      <a:fillRect/>
-                    </a:stretch>
-                  </pic:blipFill>
-                  <pic:spPr>
-                    <a:xfrm>
-                      <a:off x="0" y="0"/>
-                      <a:ext cx="6132830" cy="2915920"/>
-                    </a:xfrm>
-                    <a:prstGeom prst="rect">
-                      <a:avLst/>
-                    </a:prstGeom>
-                  </pic:spPr>
-                </pic:pic>
-              </a:graphicData>
-            </a:graphic>
-          </wp:inline>
-        </w:drawing>
-      </w:r>
-    </w:p>
-    <w:p/>
-    <w:p>
-      <w:pPr>
-        <w:rPr>
-          <w:b/>
-          <w:bCs/>
-        </w:rPr>
-      </w:pPr>
-      <w:r>
-        <w:rPr>
-          <w:b/>
-          <w:bCs/>
-        </w:rPr>
-        <w:t>Database Table Involved</w:t>
-      </w:r>
-    </w:p>
-    <w:p>
-      <w:pPr>
-        <w:pStyle w:val="ListParagraph"/>
-        <w:numPr>
-          <w:ilvl w:val="0"/>
-          <w:numId w:val="50"/>
-        </w:numPr>
-      </w:pPr>
-      <w:proofErr w:type="spellStart"/>
-      <w:r>
-        <w:t>asset_request_master</w:t>
-      </w:r>
-      <w:proofErr w:type="spellEnd"/>
-    </w:p>
-    <w:p/>
-    <w:p/>
-    <w:p/>
-    <w:p/>
-    <w:p/>
-    <w:p>
-      <w:pPr>
-        <w:pStyle w:val="Heading3"/>
-        <w:numPr>
-          <w:ilvl w:val="0"/>
-          <w:numId w:val="0"/>
-        </w:numPr>
-        <w:rPr>
-          <w:b w:val="0"/>
-          <w:bCs w:val="0"/>
-        </w:rPr>
-      </w:pPr>
       <w:bookmarkStart w:id="82" w:name="_PD01E:_Prepare_and"/>
       <w:bookmarkStart w:id="83" w:name="_PD01G:_Prepare_and_1"/>
-      <w:bookmarkEnd w:id="80"/>
-      <w:bookmarkEnd w:id="81"/>
+      <w:bookmarkEnd w:id="78"/>
       <w:bookmarkEnd w:id="82"/>
       <w:bookmarkEnd w:id="83"/>
       <w:r>
@@ -19682,7 +19806,6 @@
           <w:b/>
           <w:bCs/>
         </w:rPr>
-        <w:lastRenderedPageBreak/>
         <w:t>Pre-conditions</w:t>
       </w:r>
     </w:p>
@@ -19783,6 +19906,7 @@
         </w:numPr>
       </w:pPr>
       <w:r>
+        <w:lastRenderedPageBreak/>
         <w:t>Add quotation screen should be displayed.</w:t>
       </w:r>
     </w:p>
@@ -20131,7 +20255,7 @@
         </mc:Choice>
         <mc:Fallback>
           <w:pict>
-            <v:rect w14:anchorId="4888F1DA" id="Rectangle 58" o:spid="_x0000_s1026" style="position:absolute;margin-left:-5.2pt;margin-top:691.25pt;width:482.6pt;height:3.6pt;flip:y;z-index:-251658239;visibility:visible;mso-wrap-style:square;mso-width-percent:1000;mso-height-percent:0;mso-wrap-distance-left:9pt;mso-wrap-distance-top:7.2pt;mso-wrap-distance-right:9pt;mso-wrap-distance-bottom:7.2pt;mso-position-horizontal:absolute;mso-position-horizontal-relative:margin;mso-position-vertical:absolute;mso-position-vertical-relative:margin;mso-width-percent:1000;mso-height-percent:0;mso-width-relative:margin;mso-height-relative:margin;v-text-anchor:middle" o:gfxdata="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" fillcolor="#4f81bd [3204]" stroked="f" strokeweight="2pt">
+            <v:rect w14:anchorId="1AE13F5D" id="Rectangle 58" o:spid="_x0000_s1026" style="position:absolute;margin-left:-5.2pt;margin-top:691.25pt;width:482.6pt;height:3.6pt;flip:y;z-index:-251658239;visibility:visible;mso-wrap-style:square;mso-width-percent:1000;mso-height-percent:0;mso-wrap-distance-left:9pt;mso-wrap-distance-top:7.2pt;mso-wrap-distance-right:9pt;mso-wrap-distance-bottom:7.2pt;mso-position-horizontal:absolute;mso-position-horizontal-relative:margin;mso-position-vertical:absolute;mso-position-vertical-relative:margin;mso-width-percent:1000;mso-height-percent:0;mso-width-relative:margin;mso-height-relative:margin;v-text-anchor:middle" o:gfxdata="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" fillcolor="#4f81bd [3204]" stroked="f" strokeweight="2pt">
               <w10:wrap type="square" anchorx="margin" anchory="margin"/>
             </v:rect>
           </w:pict>

</xml_diff>